<commit_message>
Update AI framework version 1.0 build 2024.11.28.
</commit_message>
<xml_diff>
--- a/2_design/generative-ai/AVA.docx
+++ b/2_design/generative-ai/AVA.docx
@@ -6,6 +6,7 @@
       <w:pPr>
         <w:jc w:val="center"/>
         <w:rPr>
+          <w:rFonts w:cs="Times New Roman"/>
           <w:b/>
           <w:bCs/>
           <w:sz w:val="32"/>
@@ -15,6 +16,9 @@
       <w:r>
         <w:rPr>
           <w:rStyle w:val="fontstyle01"/>
+          <w:rFonts w:ascii="Times New Roman" w:hAnsi="Times New Roman" w:cs="Times New Roman"/>
+          <w:sz w:val="32"/>
+          <w:szCs w:val="32"/>
         </w:rPr>
         <w:t xml:space="preserve">Adversarial </w:t>
       </w:r>
@@ -22,6 +26,9 @@
       <w:r>
         <w:rPr>
           <w:rStyle w:val="fontstyle01"/>
+          <w:rFonts w:ascii="Times New Roman" w:hAnsi="Times New Roman" w:cs="Times New Roman"/>
+          <w:sz w:val="32"/>
+          <w:szCs w:val="32"/>
         </w:rPr>
         <w:t>Variational</w:t>
       </w:r>
@@ -29,6 +36,9 @@
       <w:r>
         <w:rPr>
           <w:rStyle w:val="fontstyle01"/>
+          <w:rFonts w:ascii="Times New Roman" w:hAnsi="Times New Roman" w:cs="Times New Roman"/>
+          <w:sz w:val="32"/>
+          <w:szCs w:val="32"/>
         </w:rPr>
         <w:t xml:space="preserve"> </w:t>
       </w:r>
@@ -36,6 +46,9 @@
       <w:r>
         <w:rPr>
           <w:rStyle w:val="fontstyle01"/>
+          <w:rFonts w:ascii="Times New Roman" w:hAnsi="Times New Roman" w:cs="Times New Roman"/>
+          <w:sz w:val="32"/>
+          <w:szCs w:val="32"/>
         </w:rPr>
         <w:t>Autoencoders</w:t>
       </w:r>
@@ -43,6 +56,9 @@
       <w:r>
         <w:rPr>
           <w:rStyle w:val="fontstyle01"/>
+          <w:rFonts w:ascii="Times New Roman" w:hAnsi="Times New Roman" w:cs="Times New Roman"/>
+          <w:sz w:val="32"/>
+          <w:szCs w:val="32"/>
         </w:rPr>
         <w:t xml:space="preserve"> to extend and improve generative model </w:t>
       </w:r>
@@ -83,6 +99,88 @@
     <w:p/>
     <w:p>
       <w:pPr>
+        <w:jc w:val="center"/>
+      </w:pPr>
+      <w:r>
+        <w:t xml:space="preserve">Hassan I. </w:t>
+      </w:r>
+      <w:proofErr w:type="spellStart"/>
+      <w:r>
+        <w:t>Abdalla</w:t>
+      </w:r>
+      <w:proofErr w:type="spellEnd"/>
+    </w:p>
+    <w:p>
+      <w:pPr>
+        <w:jc w:val="center"/>
+      </w:pPr>
+      <w:r>
+        <w:t xml:space="preserve">College of Technological Innovation, </w:t>
+      </w:r>
+      <w:proofErr w:type="spellStart"/>
+      <w:r>
+        <w:t>Zayed</w:t>
+      </w:r>
+      <w:proofErr w:type="spellEnd"/>
+      <w:r>
+        <w:t xml:space="preserve"> University, Abu Dhabi, UAE</w:t>
+      </w:r>
+    </w:p>
+    <w:p>
+      <w:pPr>
+        <w:jc w:val="center"/>
+      </w:pPr>
+      <w:r>
+        <w:t xml:space="preserve">Email: </w:t>
+      </w:r>
+      <w:r>
+        <w:t>hassan.abdalla@zu.ac.ae</w:t>
+      </w:r>
+    </w:p>
+    <w:p/>
+    <w:p>
+      <w:pPr>
+        <w:jc w:val="center"/>
+      </w:pPr>
+      <w:r>
+        <w:t xml:space="preserve">Ali A. </w:t>
+      </w:r>
+      <w:proofErr w:type="spellStart"/>
+      <w:r>
+        <w:t>Amer</w:t>
+      </w:r>
+      <w:proofErr w:type="spellEnd"/>
+    </w:p>
+    <w:p>
+      <w:pPr>
+        <w:jc w:val="center"/>
+      </w:pPr>
+      <w:r>
+        <w:t xml:space="preserve">College of Technological Innovation, </w:t>
+      </w:r>
+      <w:proofErr w:type="spellStart"/>
+      <w:r>
+        <w:t>Zayed</w:t>
+      </w:r>
+      <w:proofErr w:type="spellEnd"/>
+      <w:r>
+        <w:t xml:space="preserve"> University, Abu Dhabi, UAE</w:t>
+      </w:r>
+    </w:p>
+    <w:p>
+      <w:pPr>
+        <w:jc w:val="center"/>
+      </w:pPr>
+      <w:r>
+        <w:t xml:space="preserve">Email: </w:t>
+      </w:r>
+      <w:r>
+        <w:t>aliaaa2004@yahoo.com</w:t>
+      </w:r>
+    </w:p>
+    <w:p/>
+    <w:p>
+      <w:pPr>
         <w:rPr>
           <w:b/>
           <w:bCs/>
@@ -217,10 +315,19 @@
         <w:t xml:space="preserve"> without concrete specifications.</w:t>
       </w:r>
       <w:r>
-        <w:t xml:space="preserve"> In this research, </w:t>
-      </w:r>
-      <w:r>
-        <w:t xml:space="preserve">I try to unify VAE and GAN into a </w:t>
+        <w:t xml:space="preserve"> </w:t>
+      </w:r>
+      <w:r>
+        <w:t xml:space="preserve">This research </w:t>
+      </w:r>
+      <w:r>
+        <w:t>unifies</w:t>
+      </w:r>
+      <w:r>
+        <w:t xml:space="preserve"> </w:t>
+      </w:r>
+      <w:r>
+        <w:t xml:space="preserve">VAE and GAN into a </w:t>
       </w:r>
       <w:r>
         <w:t xml:space="preserve">consistent and consolidated model called </w:t>
@@ -418,7 +525,40 @@
         <w:t>for</w:t>
       </w:r>
       <w:r>
-        <w:t xml:space="preserve"> developing deep generative model with support of deep neural network (DNN) where </w:t>
+        <w:t xml:space="preserve"> developing deep generative model </w:t>
+      </w:r>
+      <w:sdt>
+        <w:sdtPr>
+          <w:id w:val="-154929285"/>
+          <w:citation/>
+        </w:sdtPr>
+        <w:sdtEndPr/>
+        <w:sdtContent>
+          <w:r>
+            <w:fldChar w:fldCharType="begin"/>
+          </w:r>
+          <w:r>
+            <w:instrText xml:space="preserve"> CITATION Ruthotto21DGM \l 1033 </w:instrText>
+          </w:r>
+          <w:r>
+            <w:fldChar w:fldCharType="separate"/>
+          </w:r>
+          <w:r>
+            <w:rPr>
+              <w:noProof/>
+            </w:rPr>
+            <w:t>(Ruthotto &amp; Haber, 2021)</w:t>
+          </w:r>
+          <w:r>
+            <w:fldChar w:fldCharType="end"/>
+          </w:r>
+        </w:sdtContent>
+      </w:sdt>
+      <w:r>
+        <w:t xml:space="preserve"> </w:t>
+      </w:r>
+      <w:r>
+        <w:t xml:space="preserve">with support of deep neural network (DNN) where </w:t>
       </w:r>
       <w:r>
         <w:t xml:space="preserve">high capacity of DNN contributes significantly to successes of GAN and VAE. </w:t>
@@ -584,7 +724,14 @@
             <w:rPr>
               <w:noProof/>
             </w:rPr>
-            <w:t>(Larsen, Sønderby, Larochelle, &amp; Winther, 2016, p. 1561)</w:t>
+            <w:t xml:space="preserve">(Larsen, Sønderby, Larochelle, &amp; Winther, </w:t>
+          </w:r>
+          <w:r>
+            <w:rPr>
+              <w:noProof/>
+            </w:rPr>
+            <w:lastRenderedPageBreak/>
+            <w:t>2016, p. 1561)</w:t>
           </w:r>
           <w:r>
             <w:fldChar w:fldCharType="end"/>
@@ -641,7 +788,19 @@
         <w:t>z</w:t>
       </w:r>
       <w:r>
-        <w:t xml:space="preserve"> is basically randomized in this research, I do not make a new random </w:t>
+        <w:t xml:space="preserve"> is basically randomized, </w:t>
+      </w:r>
+      <w:r>
+        <w:t xml:space="preserve">this research </w:t>
+      </w:r>
+      <w:r>
+        <w:t>do</w:t>
+      </w:r>
+      <w:r>
+        <w:t>es</w:t>
+      </w:r>
+      <w:r>
+        <w:t xml:space="preserve"> not make a new random </w:t>
       </w:r>
       <w:r>
         <w:rPr>
@@ -720,11 +879,7 @@
         <w:t xml:space="preserve"> into gain function of GAN via </w:t>
       </w:r>
       <w:r>
-        <w:t xml:space="preserve">a so-called real-valued </w:t>
-      </w:r>
-      <w:r>
-        <w:lastRenderedPageBreak/>
-        <w:t xml:space="preserve">discrimination network </w:t>
+        <w:t xml:space="preserve">a so-called real-valued discrimination network </w:t>
       </w:r>
       <w:sdt>
         <w:sdtPr>
@@ -829,7 +984,16 @@
         <w:t xml:space="preserve"> but their method focused on mathematical transformation while </w:t>
       </w:r>
       <w:r>
-        <w:t xml:space="preserve">I focus on </w:t>
+        <w:t>this research</w:t>
+      </w:r>
+      <w:r>
+        <w:t xml:space="preserve"> focus</w:t>
+      </w:r>
+      <w:r>
+        <w:t>es</w:t>
+      </w:r>
+      <w:r>
+        <w:t xml:space="preserve"> on </w:t>
       </w:r>
       <w:r>
         <w:t>skillful</w:t>
@@ -894,7 +1058,19 @@
         <w:t>into</w:t>
       </w:r>
       <w:r>
-        <w:t xml:space="preserve"> GAN whereas I combine them by mutual and balancing way</w:t>
+        <w:t xml:space="preserve"> GAN whereas </w:t>
+      </w:r>
+      <w:r>
+        <w:t>this research</w:t>
+      </w:r>
+      <w:r>
+        <w:t xml:space="preserve"> combine</w:t>
+      </w:r>
+      <w:r>
+        <w:t>s</w:t>
+      </w:r>
+      <w:r>
+        <w:t xml:space="preserve"> them by mutual and balancing way</w:t>
       </w:r>
       <w:r>
         <w:t xml:space="preserve"> but both of us try to make unification of VAE and GAN</w:t>
@@ -1245,6 +1421,138 @@
       <w:r>
         <w:t>.</w:t>
       </w:r>
+      <w:r>
+        <w:t xml:space="preserve"> </w:t>
+      </w:r>
+      <w:r>
+        <w:t xml:space="preserve">Ding et al. </w:t>
+      </w:r>
+      <w:sdt>
+        <w:sdtPr>
+          <w:id w:val="-1545974936"/>
+          <w:citation/>
+        </w:sdtPr>
+        <w:sdtEndPr/>
+        <w:sdtContent>
+          <w:r>
+            <w:fldChar w:fldCharType="begin"/>
+          </w:r>
+          <w:r>
+            <w:instrText xml:space="preserve"> CITATION Ding23VAEGAN \l 1033 </w:instrText>
+          </w:r>
+          <w:r>
+            <w:fldChar w:fldCharType="separate"/>
+          </w:r>
+          <w:r>
+            <w:rPr>
+              <w:noProof/>
+            </w:rPr>
+            <w:t>(Ding, Kang, Feng, Peng, &amp; Yang, 2023)</w:t>
+          </w:r>
+          <w:r>
+            <w:fldChar w:fldCharType="end"/>
+          </w:r>
+        </w:sdtContent>
+      </w:sdt>
+      <w:r>
+        <w:t xml:space="preserve"> </w:t>
+      </w:r>
+      <w:r>
+        <w:t xml:space="preserve">proposed an interesting research that applies VAE and GAN into credit card fraud detection. The main point of their research is that because small fraud data is not enough to train </w:t>
+      </w:r>
+      <w:r>
+        <w:t xml:space="preserve">well </w:t>
+      </w:r>
+      <w:r>
+        <w:t xml:space="preserve">supervised learning models like classification and discriminant analysis in </w:t>
+      </w:r>
+      <w:r>
+        <w:t>better</w:t>
+      </w:r>
+      <w:r>
+        <w:t xml:space="preserve"> way, Ding et al. applied VAE to generate pseudo training data so that GAN will be trained well based on such </w:t>
+      </w:r>
+      <w:r>
+        <w:t>large</w:t>
+      </w:r>
+      <w:r>
+        <w:t xml:space="preserve"> enough training data in order to obtain </w:t>
+      </w:r>
+      <w:r>
+        <w:t>better discrimination function for detecting fraud credit card</w:t>
+      </w:r>
+      <w:r>
+        <w:t xml:space="preserve">. </w:t>
+      </w:r>
+      <w:r>
+        <w:t xml:space="preserve">Their </w:t>
+      </w:r>
+      <w:r>
+        <w:t xml:space="preserve">VAEGAN </w:t>
+      </w:r>
+      <w:r>
+        <w:t xml:space="preserve">model </w:t>
+      </w:r>
+      <w:sdt>
+        <w:sdtPr>
+          <w:id w:val="-428730767"/>
+          <w:citation/>
+        </w:sdtPr>
+        <w:sdtEndPr/>
+        <w:sdtContent>
+          <w:r>
+            <w:fldChar w:fldCharType="begin"/>
+          </w:r>
+          <w:r>
+            <w:instrText xml:space="preserve">CITATION Ding23VAEGAN \p 83682 \l 1033 </w:instrText>
+          </w:r>
+          <w:r>
+            <w:fldChar w:fldCharType="separate"/>
+          </w:r>
+          <w:r>
+            <w:rPr>
+              <w:noProof/>
+            </w:rPr>
+            <w:t>(Ding, Kang, Feng, Peng, &amp; Yang, 2023, p. 83682)</w:t>
+          </w:r>
+          <w:r>
+            <w:fldChar w:fldCharType="end"/>
+          </w:r>
+        </w:sdtContent>
+      </w:sdt>
+      <w:r>
+        <w:t xml:space="preserve"> </w:t>
+      </w:r>
+      <w:r>
+        <w:t>indicates</w:t>
+      </w:r>
+      <w:r>
+        <w:t xml:space="preserve"> that online credit data (original data) is fed into VAE encoder in order to train VAE decoder as generator, and then </w:t>
+      </w:r>
+      <w:r>
+        <w:t xml:space="preserve">the </w:t>
+      </w:r>
+      <w:r>
+        <w:t xml:space="preserve">generator is used to </w:t>
+      </w:r>
+      <w:r>
+        <w:t>generate</w:t>
+      </w:r>
+      <w:r>
+        <w:t xml:space="preserve"> fake data so that such fake data and real data</w:t>
+      </w:r>
+      <w:r>
+        <w:t xml:space="preserve"> are</w:t>
+      </w:r>
+      <w:r>
+        <w:t xml:space="preserve"> </w:t>
+      </w:r>
+      <w:r>
+        <w:t xml:space="preserve">integrated into large enough data which is </w:t>
+      </w:r>
+      <w:r>
+        <w:t>used to train GAN discriminator. As a result, such trained discriminator is applied into detecting fraud credit card.</w:t>
+      </w:r>
     </w:p>
     <w:p>
       <w:pPr>
@@ -1330,7 +1638,11 @@
         <w:t xml:space="preserve"> and GAN as a general architecture for generative model.</w:t>
       </w:r>
       <w:r>
-        <w:t xml:space="preserve"> For instance, AVA will provide encoding function that GAN does not concern and provide discrimination function </w:t>
+        <w:t xml:space="preserve"> For instance, AVA </w:t>
+      </w:r>
+      <w:r>
+        <w:lastRenderedPageBreak/>
+        <w:t xml:space="preserve">will provide encoding function that GAN does not concern and provide discrimination function </w:t>
       </w:r>
       <w:r>
         <w:t xml:space="preserve">that VAE </w:t>
@@ -1390,7 +1702,31 @@
         <w:t xml:space="preserve">. </w:t>
       </w:r>
       <w:r>
-        <w:t>Therefore, experiment in this research is not too serious with large data when I only compare AVA and VAE</w:t>
+        <w:t xml:space="preserve">Therefore, experiment in this research is not too serious with large data when </w:t>
+      </w:r>
+      <w:r>
+        <w:t>this research</w:t>
+      </w:r>
+      <w:r>
+        <w:t xml:space="preserve"> only compare</w:t>
+      </w:r>
+      <w:r>
+        <w:t>s</w:t>
+      </w:r>
+      <w:r>
+        <w:t xml:space="preserve"> </w:t>
+      </w:r>
+      <w:r>
+        <w:t>AVA</w:t>
+      </w:r>
+      <w:r>
+        <w:t>, VAE,</w:t>
+      </w:r>
+      <w:r>
+        <w:t xml:space="preserve"> and </w:t>
+      </w:r>
+      <w:r>
+        <w:t>GAN</w:t>
       </w:r>
       <w:r>
         <w:t xml:space="preserve"> within small dataset</w:t>
@@ -1441,7 +1777,16 @@
         </w:rPr>
       </w:pPr>
       <w:r>
-        <w:t xml:space="preserve">In this research I propose a method as well as a generative model which incorporate Generative Adversarial Network (GAN) into </w:t>
+        <w:t>T</w:t>
+      </w:r>
+      <w:r>
+        <w:t>his research propose</w:t>
+      </w:r>
+      <w:r>
+        <w:t>s</w:t>
+      </w:r>
+      <w:r>
+        <w:t xml:space="preserve"> a method as well as a generative model which incorporate Generative Adversarial Network (GAN) into </w:t>
       </w:r>
       <w:proofErr w:type="spellStart"/>
       <w:r>
@@ -1905,11 +2250,7 @@
         <w:t>Θ</w:t>
       </w:r>
       <w:r>
-        <w:t xml:space="preserve">) is implemented by a deep neural </w:t>
-      </w:r>
-      <w:r>
-        <w:lastRenderedPageBreak/>
-        <w:t xml:space="preserve">network (DNN) whose weights are </w:t>
+        <w:t xml:space="preserve">) is implemented by a deep neural network (DNN) whose weights are </w:t>
       </w:r>
       <w:r>
         <w:rPr>
@@ -6415,7 +6756,7 @@
                     <w:rPr>
                       <w:rFonts w:ascii="Cambria Math" w:hAnsi="Cambria Math"/>
                     </w:rPr>
-                    <m:t>Φ</m:t>
+                    <m:t>Θ</m:t>
                   </m:r>
                 </m:lim>
               </m:limLow>
@@ -6653,7 +6994,7 @@
                     <w:rPr>
                       <w:rFonts w:ascii="Cambria Math" w:hAnsi="Cambria Math"/>
                     </w:rPr>
-                    <m:t>Θ</m:t>
+                    <m:t>Φ</m:t>
                   </m:r>
                 </m:lim>
               </m:limLow>
@@ -6853,34 +7194,15 @@
                                   </m:r>
                                 </m:e>
                                 <m:e>
-                                  <m:sSup>
-                                    <m:sSupPr>
-                                      <m:ctrlPr>
-                                        <w:rPr>
-                                          <w:rFonts w:ascii="Cambria Math" w:hAnsi="Cambria Math"/>
-                                        </w:rPr>
-                                      </m:ctrlPr>
-                                    </m:sSupPr>
-                                    <m:e>
-                                      <m:r>
-                                        <m:rPr>
-                                          <m:sty m:val="p"/>
-                                        </m:rPr>
-                                        <w:rPr>
-                                          <w:rFonts w:ascii="Cambria Math" w:hAnsi="Cambria Math"/>
-                                        </w:rPr>
-                                        <m:t>Φ</m:t>
-                                      </m:r>
-                                    </m:e>
-                                    <m:sup>
-                                      <m:r>
-                                        <w:rPr>
-                                          <w:rFonts w:ascii="Cambria Math" w:hAnsi="Cambria Math"/>
-                                        </w:rPr>
-                                        <m:t>*</m:t>
-                                      </m:r>
-                                    </m:sup>
-                                  </m:sSup>
+                                  <m:r>
+                                    <m:rPr>
+                                      <m:sty m:val="p"/>
+                                    </m:rPr>
+                                    <w:rPr>
+                                      <w:rFonts w:ascii="Cambria Math" w:hAnsi="Cambria Math"/>
+                                    </w:rPr>
+                                    <m:t>Φ</m:t>
+                                  </m:r>
                                 </m:e>
                               </m:d>
                             </m:e>
@@ -6963,7 +7285,7 @@
         <w:rPr>
           <w:rFonts w:cs="Times New Roman"/>
         </w:rPr>
-        <w:t>Θ</w:t>
+        <w:t>Φ</w:t>
       </w:r>
       <w:r>
         <w:t>.</w:t>
@@ -7781,34 +8103,15 @@
                               </m:r>
                             </m:e>
                             <m:e>
-                              <m:sSup>
-                                <m:sSupPr>
-                                  <m:ctrlPr>
-                                    <w:rPr>
-                                      <w:rFonts w:ascii="Cambria Math" w:hAnsi="Cambria Math"/>
-                                    </w:rPr>
-                                  </m:ctrlPr>
-                                </m:sSupPr>
-                                <m:e>
-                                  <m:r>
-                                    <m:rPr>
-                                      <m:sty m:val="p"/>
-                                    </m:rPr>
-                                    <w:rPr>
-                                      <w:rFonts w:ascii="Cambria Math" w:hAnsi="Cambria Math"/>
-                                    </w:rPr>
-                                    <m:t>Φ</m:t>
-                                  </m:r>
-                                </m:e>
-                                <m:sup>
-                                  <m:r>
-                                    <w:rPr>
-                                      <w:rFonts w:ascii="Cambria Math" w:hAnsi="Cambria Math"/>
-                                    </w:rPr>
-                                    <m:t>*</m:t>
-                                  </m:r>
-                                </m:sup>
-                              </m:sSup>
+                              <m:r>
+                                <m:rPr>
+                                  <m:sty m:val="p"/>
+                                </m:rPr>
+                                <w:rPr>
+                                  <w:rFonts w:ascii="Cambria Math" w:hAnsi="Cambria Math"/>
+                                </w:rPr>
+                                <m:t>Φ</m:t>
+                              </m:r>
                             </m:e>
                           </m:d>
                         </m:e>
@@ -9163,34 +9466,15 @@
                               </m:r>
                             </m:e>
                             <m:e>
-                              <m:sSup>
-                                <m:sSupPr>
-                                  <m:ctrlPr>
-                                    <w:rPr>
-                                      <w:rFonts w:ascii="Cambria Math" w:hAnsi="Cambria Math"/>
-                                    </w:rPr>
-                                  </m:ctrlPr>
-                                </m:sSupPr>
-                                <m:e>
-                                  <m:r>
-                                    <m:rPr>
-                                      <m:sty m:val="p"/>
-                                    </m:rPr>
-                                    <w:rPr>
-                                      <w:rFonts w:ascii="Cambria Math" w:hAnsi="Cambria Math"/>
-                                    </w:rPr>
-                                    <m:t>Φ</m:t>
-                                  </m:r>
-                                </m:e>
-                                <m:sup>
-                                  <m:r>
-                                    <w:rPr>
-                                      <w:rFonts w:ascii="Cambria Math" w:hAnsi="Cambria Math"/>
-                                    </w:rPr>
-                                    <m:t>*</m:t>
-                                  </m:r>
-                                </m:sup>
-                              </m:sSup>
+                              <m:r>
+                                <m:rPr>
+                                  <m:sty m:val="p"/>
+                                </m:rPr>
+                                <w:rPr>
+                                  <w:rFonts w:ascii="Cambria Math" w:hAnsi="Cambria Math"/>
+                                </w:rPr>
+                                <m:t>Φ</m:t>
+                              </m:r>
                             </m:e>
                           </m:d>
                         </m:e>
@@ -9249,8 +9533,6 @@
             <m:e>
               <m:d>
                 <m:dPr>
-                  <m:begChr m:val="‖"/>
-                  <m:endChr m:val="‖"/>
                   <m:ctrlPr>
                     <w:rPr>
                       <w:rFonts w:ascii="Cambria Math" w:hAnsi="Cambria Math"/>
@@ -9618,6 +9900,44 @@
               <w:rFonts w:ascii="Cambria Math" w:hAnsi="Cambria Math"/>
             </w:rPr>
             <m:t>g</m:t>
+          </m:r>
+          <m:d>
+            <m:dPr>
+              <m:ctrlPr>
+                <w:rPr>
+                  <w:rFonts w:ascii="Cambria Math" w:hAnsi="Cambria Math"/>
+                  <w:i/>
+                </w:rPr>
+              </m:ctrlPr>
+            </m:dPr>
+            <m:e>
+              <m:r>
+                <m:rPr>
+                  <m:sty m:val="bi"/>
+                </m:rPr>
+                <w:rPr>
+                  <w:rFonts w:ascii="Cambria Math" w:hAnsi="Cambria Math"/>
+                </w:rPr>
+                <m:t>z</m:t>
+              </m:r>
+            </m:e>
+            <m:e>
+              <m:r>
+                <m:rPr>
+                  <m:sty m:val="p"/>
+                </m:rPr>
+                <w:rPr>
+                  <w:rFonts w:ascii="Cambria Math" w:hAnsi="Cambria Math"/>
+                </w:rPr>
+                <m:t>Φ</m:t>
+              </m:r>
+            </m:e>
+          </m:d>
+          <m:r>
+            <w:rPr>
+              <w:rFonts w:ascii="Cambria Math" w:hAnsi="Cambria Math"/>
+            </w:rPr>
+            <m:t>≅g</m:t>
           </m:r>
           <m:d>
             <m:dPr>
@@ -11666,7 +11986,6 @@
         <w:t xml:space="preserve"> The reason of two </w:t>
       </w:r>
       <w:r>
-        <w:lastRenderedPageBreak/>
         <w:t xml:space="preserve">different </w:t>
       </w:r>
       <w:r>
@@ -11687,12 +12006,14 @@
         </w:rPr>
         <w:t>d</w:t>
       </w:r>
+      <w:proofErr w:type="gramStart"/>
       <w:r>
         <w:t>’</w:t>
       </w:r>
       <w:r>
         <w:t>(</w:t>
       </w:r>
+      <w:proofErr w:type="gramEnd"/>
       <w:r>
         <w:rPr>
           <w:i/>
@@ -11803,7 +12124,13 @@
         <w:t xml:space="preserve">s in decoder </w:t>
       </w:r>
       <w:r>
-        <w:t>DNN.</w:t>
+        <w:t>DNN</w:t>
+      </w:r>
+      <w:r>
+        <w:t>, shown in figure 1</w:t>
+      </w:r>
+      <w:r>
+        <w:t>.</w:t>
       </w:r>
     </w:p>
     <w:p>
@@ -12664,7 +12991,13 @@
         <w:t>x</w:t>
       </w:r>
       <w:r>
-        <w:t>’ which is output of decoder DNN becomes input of discriminator DNN.</w:t>
+        <w:t>’ which is output of decoder DNN becomes input of discriminator DNN</w:t>
+      </w:r>
+      <w:r>
+        <w:t>, according to equations 7 and 8</w:t>
+      </w:r>
+      <w:r>
+        <w:t>.</w:t>
       </w:r>
     </w:p>
     <w:p>
@@ -12677,6 +13010,7 @@
             <w:rPr>
               <w:rFonts w:ascii="Cambria Math" w:hAnsi="Cambria Math"/>
             </w:rPr>
+            <w:lastRenderedPageBreak/>
             <m:t>Φ</m:t>
           </m:r>
           <m:d>
@@ -13877,7 +14211,6 @@
             <w:rPr>
               <w:rFonts w:ascii="Cambria Math" w:hAnsi="Cambria Math"/>
             </w:rPr>
-            <w:lastRenderedPageBreak/>
             <m:t>f</m:t>
           </m:r>
           <m:d>
@@ -15768,6 +16101,57 @@
     </w:tbl>
     <w:p>
       <w:r>
+        <w:t xml:space="preserve">Where </w:t>
+      </w:r>
+      <w:r>
+        <w:rPr>
+          <w:i/>
+        </w:rPr>
+        <w:t>d</w:t>
+      </w:r>
+      <w:r>
+        <w:rPr>
+          <w:vertAlign w:val="subscript"/>
+        </w:rPr>
+        <w:t>0</w:t>
+      </w:r>
+      <w:r>
+        <w:t xml:space="preserve"> = </w:t>
+      </w:r>
+      <w:proofErr w:type="gramStart"/>
+      <w:r>
+        <w:rPr>
+          <w:i/>
+        </w:rPr>
+        <w:t>d</w:t>
+      </w:r>
+      <w:r>
+        <w:t>(</w:t>
+      </w:r>
+      <w:proofErr w:type="gramEnd"/>
+      <w:r>
+        <w:rPr>
+          <w:b/>
+          <w:i/>
+        </w:rPr>
+        <w:t>x</w:t>
+      </w:r>
+      <w:r>
+        <w:t xml:space="preserve">’ | </w:t>
+      </w:r>
+      <w:r>
+        <w:rPr>
+          <w:rFonts w:cs="Times New Roman"/>
+        </w:rPr>
+        <w:t>Ψ</w:t>
+      </w:r>
+      <w:r>
+        <w:t>), as usual.</w:t>
+      </w:r>
+      <w:r>
+        <w:t xml:space="preserve"> </w:t>
+      </w:r>
+      <w:r>
         <w:t>In a reverse causality effect relationship in which the unique output neuron of discriminator DNN is cause of all output neurons of decoder DNN as shown in figure 3.</w:t>
       </w:r>
     </w:p>
@@ -15779,6 +16163,7 @@
         <w:rPr>
           <w:noProof/>
         </w:rPr>
+        <w:lastRenderedPageBreak/>
         <w:drawing>
           <wp:inline distT="0" distB="0" distL="0" distR="0" wp14:anchorId="5BF67A35" wp14:editId="70C7980F">
             <wp:extent cx="1190476" cy="1485714"/>
@@ -16456,8 +16841,21 @@
         <w:t>).</w:t>
       </w:r>
       <w:r>
-        <w:t xml:space="preserve"> In this research, I propose another balance function </w:t>
-      </w:r>
+        <w:t xml:space="preserve"> </w:t>
+      </w:r>
+      <w:r>
+        <w:t>T</w:t>
+      </w:r>
+      <w:r>
+        <w:t>his research propose</w:t>
+      </w:r>
+      <w:r>
+        <w:t>s</w:t>
+      </w:r>
+      <w:r>
+        <w:t xml:space="preserve"> another balance function </w:t>
+      </w:r>
+      <w:proofErr w:type="gramStart"/>
       <w:r>
         <w:rPr>
           <w:i/>
@@ -16474,6 +16872,7 @@
       <w:r>
         <w:t>(</w:t>
       </w:r>
+      <w:proofErr w:type="gramEnd"/>
       <w:r>
         <w:rPr>
           <w:rFonts w:cs="Times New Roman"/>
@@ -17219,7 +17618,6 @@
     </w:tbl>
     <w:p>
       <w:r>
-        <w:lastRenderedPageBreak/>
         <w:t>Note,</w:t>
       </w:r>
     </w:p>
@@ -19218,6 +19616,7 @@
         </w:rPr>
       </w:pPr>
       <w:r>
+        <w:lastRenderedPageBreak/>
         <w:t xml:space="preserve">When </w:t>
       </w:r>
       <w:r>
@@ -19363,6 +19762,25 @@
                     </m:r>
                   </m:sub>
                 </m:sSub>
+                <m:d>
+                  <m:dPr>
+                    <m:begChr m:val="["/>
+                    <m:endChr m:val="]"/>
+                    <m:ctrlPr>
+                      <w:rPr>
+                        <w:rFonts w:ascii="Cambria Math" w:hAnsi="Cambria Math"/>
+                      </w:rPr>
+                    </m:ctrlPr>
+                  </m:dPr>
+                  <m:e>
+                    <m:r>
+                      <w:rPr>
+                        <w:rFonts w:ascii="Cambria Math" w:hAnsi="Cambria Math"/>
+                      </w:rPr>
+                      <m:t>i</m:t>
+                    </m:r>
+                  </m:e>
+                </m:d>
                 <m:r>
                   <w:rPr>
                     <w:rFonts w:ascii="Cambria Math" w:hAnsi="Cambria Math"/>
@@ -19397,6 +19815,25 @@
                     </m:r>
                   </m:sub>
                 </m:sSub>
+                <m:d>
+                  <m:dPr>
+                    <m:begChr m:val="["/>
+                    <m:endChr m:val="]"/>
+                    <m:ctrlPr>
+                      <w:rPr>
+                        <w:rFonts w:ascii="Cambria Math" w:hAnsi="Cambria Math"/>
+                      </w:rPr>
+                    </m:ctrlPr>
+                  </m:dPr>
+                  <m:e>
+                    <m:r>
+                      <w:rPr>
+                        <w:rFonts w:ascii="Cambria Math" w:hAnsi="Cambria Math"/>
+                      </w:rPr>
+                      <m:t>i</m:t>
+                    </m:r>
+                  </m:e>
+                </m:d>
                 <m:r>
                   <w:rPr>
                     <w:rFonts w:ascii="Cambria Math" w:hAnsi="Cambria Math"/>
@@ -19437,6 +19874,25 @@
                             <w:rFonts w:ascii="Cambria Math" w:hAnsi="Cambria Math"/>
                           </w:rPr>
                           <m:t>x</m:t>
+                        </m:r>
+                      </m:e>
+                    </m:d>
+                    <m:d>
+                      <m:dPr>
+                        <m:begChr m:val="["/>
+                        <m:endChr m:val="]"/>
+                        <m:ctrlPr>
+                          <w:rPr>
+                            <w:rFonts w:ascii="Cambria Math" w:hAnsi="Cambria Math"/>
+                          </w:rPr>
+                        </m:ctrlPr>
+                      </m:dPr>
+                      <m:e>
+                        <m:r>
+                          <w:rPr>
+                            <w:rFonts w:ascii="Cambria Math" w:hAnsi="Cambria Math"/>
+                          </w:rPr>
+                          <m:t>i</m:t>
                         </m:r>
                       </m:e>
                     </m:d>
@@ -19677,6 +20133,25 @@
                       </w:rPr>
                       <m:t>x</m:t>
                     </m:r>
+                    <m:d>
+                      <m:dPr>
+                        <m:begChr m:val="["/>
+                        <m:endChr m:val="]"/>
+                        <m:ctrlPr>
+                          <w:rPr>
+                            <w:rFonts w:ascii="Cambria Math" w:hAnsi="Cambria Math"/>
+                          </w:rPr>
+                        </m:ctrlPr>
+                      </m:dPr>
+                      <m:e>
+                        <m:r>
+                          <w:rPr>
+                            <w:rFonts w:ascii="Cambria Math" w:hAnsi="Cambria Math"/>
+                          </w:rPr>
+                          <m:t>i</m:t>
+                        </m:r>
+                      </m:e>
+                    </m:d>
                   </m:e>
                 </m:d>
               </m:oMath>
@@ -20423,7 +20898,7 @@
       <w:tr>
         <w:tc>
           <w:tcPr>
-            <w:tcW w:w="8725" w:type="dxa"/>
+            <w:tcW w:w="8410" w:type="dxa"/>
           </w:tcPr>
           <w:p>
             <m:oMathPara>
@@ -20435,7 +20910,6 @@
                   <w:rPr>
                     <w:rFonts w:ascii="Cambria Math" w:hAnsi="Cambria Math"/>
                   </w:rPr>
-                  <w:lastRenderedPageBreak/>
                   <m:t>Λ</m:t>
                 </m:r>
                 <m:r>
@@ -21212,7 +21686,7 @@
         </w:tc>
         <w:tc>
           <w:tcPr>
-            <w:tcW w:w="291" w:type="dxa"/>
+            <w:tcW w:w="616" w:type="dxa"/>
             <w:vAlign w:val="center"/>
           </w:tcPr>
           <w:p>
@@ -21234,6 +21708,57 @@
     </w:tbl>
     <w:p>
       <w:r>
+        <w:t xml:space="preserve">Where </w:t>
+      </w:r>
+      <w:r>
+        <w:rPr>
+          <w:i/>
+        </w:rPr>
+        <w:t>D</w:t>
+      </w:r>
+      <w:r>
+        <w:rPr>
+          <w:vertAlign w:val="subscript"/>
+        </w:rPr>
+        <w:t>0</w:t>
+      </w:r>
+      <w:r>
+        <w:t xml:space="preserve"> = </w:t>
+      </w:r>
+      <w:proofErr w:type="gramStart"/>
+      <w:r>
+        <w:rPr>
+          <w:i/>
+        </w:rPr>
+        <w:t>D</w:t>
+      </w:r>
+      <w:r>
+        <w:t>(</w:t>
+      </w:r>
+      <w:proofErr w:type="gramEnd"/>
+      <w:r>
+        <w:rPr>
+          <w:b/>
+          <w:i/>
+        </w:rPr>
+        <w:t>x</w:t>
+      </w:r>
+      <w:r>
+        <w:t xml:space="preserve">’ | </w:t>
+      </w:r>
+      <w:r>
+        <w:rPr>
+          <w:rFonts w:cs="Times New Roman"/>
+        </w:rPr>
+        <w:t>Λ</w:t>
+      </w:r>
+      <w:r>
+        <w:t>), as usual.</w:t>
+      </w:r>
+      <w:r>
+        <w:t xml:space="preserve"> </w:t>
+      </w:r>
+      <w:r>
         <w:t>These v</w:t>
       </w:r>
       <w:r>
@@ -21244,6 +21769,81 @@
       </w:r>
       <w:r>
         <w:t xml:space="preserve"> and their tests are described in the next section.</w:t>
+      </w:r>
+      <w:r>
+        <w:t xml:space="preserve"> </w:t>
+      </w:r>
+      <w:r>
+        <w:t>Moreover, although the ideology of fusing VAE and GAN like AVA does is not new</w:t>
+      </w:r>
+      <w:r>
+        <w:t xml:space="preserve"> when </w:t>
+      </w:r>
+      <w:r>
+        <w:t>review</w:t>
+      </w:r>
+      <w:r>
+        <w:t xml:space="preserve">ing </w:t>
+      </w:r>
+      <w:r>
+        <w:t>the research</w:t>
+      </w:r>
+      <w:r>
+        <w:t xml:space="preserve"> by</w:t>
+      </w:r>
+      <w:r>
+        <w:t xml:space="preserve"> </w:t>
+      </w:r>
+      <w:r>
+        <w:t xml:space="preserve">Larsen et al. </w:t>
+      </w:r>
+      <w:sdt>
+        <w:sdtPr>
+          <w:id w:val="167068527"/>
+          <w:citation/>
+        </w:sdtPr>
+        <w:sdtEndPr/>
+        <w:sdtContent>
+          <w:r>
+            <w:fldChar w:fldCharType="begin"/>
+          </w:r>
+          <w:r>
+            <w:instrText xml:space="preserve">CITATION Lar16GANVAE \l 1033 </w:instrText>
+          </w:r>
+          <w:r>
+            <w:fldChar w:fldCharType="separate"/>
+          </w:r>
+          <w:r>
+            <w:rPr>
+              <w:noProof/>
+            </w:rPr>
+            <w:t>(Larsen, Sønderby, Larochelle, &amp; Winther, 2016)</w:t>
+          </w:r>
+          <w:r>
+            <w:fldChar w:fldCharType="end"/>
+          </w:r>
+        </w:sdtContent>
+      </w:sdt>
+      <w:r>
+        <w:t xml:space="preserve"> </w:t>
+      </w:r>
+      <w:r>
+        <w:t>in which their unification mechanism is like AVA</w:t>
+      </w:r>
+      <w:r>
+        <w:t xml:space="preserve">, </w:t>
+      </w:r>
+      <w:r>
+        <w:t>the contribution of this research is to propose a solid architecture of generative model based on two powerful models VAE and GAN, which aims to flexibility with plentiful functions including encoder, decoder, and leaning mechanism</w:t>
+      </w:r>
+      <w:r>
+        <w:t xml:space="preserve"> that allows developers to customize AVA according to their individual purposes</w:t>
+      </w:r>
+      <w:r>
+        <w:t>.</w:t>
+      </w:r>
+      <w:r>
+        <w:t xml:space="preserve"> The generative AI application supporting AVA is available at https://github.com/ngphloc/ai/tree/main/3_implementation which requires Java 15.</w:t>
       </w:r>
     </w:p>
     <w:p/>
@@ -21326,6 +21926,7 @@
             <w:rPr>
               <w:rFonts w:ascii="Cambria Math" w:hAnsi="Cambria Math"/>
             </w:rPr>
+            <w:lastRenderedPageBreak/>
             <m:t>Θ</m:t>
           </m:r>
           <m:r>
@@ -24019,6 +24620,25 @@
               </m:r>
             </m:sub>
           </m:sSub>
+          <m:d>
+            <m:dPr>
+              <m:begChr m:val="["/>
+              <m:endChr m:val="]"/>
+              <m:ctrlPr>
+                <w:rPr>
+                  <w:rFonts w:ascii="Cambria Math" w:hAnsi="Cambria Math"/>
+                </w:rPr>
+              </m:ctrlPr>
+            </m:dPr>
+            <m:e>
+              <m:r>
+                <w:rPr>
+                  <w:rFonts w:ascii="Cambria Math" w:hAnsi="Cambria Math"/>
+                </w:rPr>
+                <m:t>i</m:t>
+              </m:r>
+            </m:e>
+          </m:d>
           <m:r>
             <m:rPr>
               <m:aln/>
@@ -24056,6 +24676,25 @@
               </m:r>
             </m:sub>
           </m:sSub>
+          <m:d>
+            <m:dPr>
+              <m:begChr m:val="["/>
+              <m:endChr m:val="]"/>
+              <m:ctrlPr>
+                <w:rPr>
+                  <w:rFonts w:ascii="Cambria Math" w:hAnsi="Cambria Math"/>
+                </w:rPr>
+              </m:ctrlPr>
+            </m:dPr>
+            <m:e>
+              <m:r>
+                <w:rPr>
+                  <w:rFonts w:ascii="Cambria Math" w:hAnsi="Cambria Math"/>
+                </w:rPr>
+                <m:t>i</m:t>
+              </m:r>
+            </m:e>
+          </m:d>
           <m:r>
             <w:rPr>
               <w:rFonts w:ascii="Cambria Math" w:hAnsi="Cambria Math"/>
@@ -24096,6 +24735,25 @@
                       <w:rFonts w:ascii="Cambria Math" w:hAnsi="Cambria Math"/>
                     </w:rPr>
                     <m:t>x</m:t>
+                  </m:r>
+                </m:e>
+              </m:d>
+              <m:d>
+                <m:dPr>
+                  <m:begChr m:val="["/>
+                  <m:endChr m:val="]"/>
+                  <m:ctrlPr>
+                    <w:rPr>
+                      <w:rFonts w:ascii="Cambria Math" w:hAnsi="Cambria Math"/>
+                    </w:rPr>
+                  </m:ctrlPr>
+                </m:dPr>
+                <m:e>
+                  <m:r>
+                    <w:rPr>
+                      <w:rFonts w:ascii="Cambria Math" w:hAnsi="Cambria Math"/>
+                    </w:rPr>
+                    <m:t>i</m:t>
                   </m:r>
                 </m:e>
               </m:d>
@@ -24336,6 +24994,25 @@
                 </w:rPr>
                 <m:t>x</m:t>
               </m:r>
+              <m:d>
+                <m:dPr>
+                  <m:begChr m:val="["/>
+                  <m:endChr m:val="]"/>
+                  <m:ctrlPr>
+                    <w:rPr>
+                      <w:rFonts w:ascii="Cambria Math" w:hAnsi="Cambria Math"/>
+                    </w:rPr>
+                  </m:ctrlPr>
+                </m:dPr>
+                <m:e>
+                  <m:r>
+                    <w:rPr>
+                      <w:rFonts w:ascii="Cambria Math" w:hAnsi="Cambria Math"/>
+                    </w:rPr>
+                    <m:t>i</m:t>
+                  </m:r>
+                </m:e>
+              </m:d>
             </m:e>
           </m:d>
           <m:r>
@@ -25333,6 +26010,25 @@
               </m:r>
             </m:sub>
           </m:sSub>
+          <m:d>
+            <m:dPr>
+              <m:begChr m:val="["/>
+              <m:endChr m:val="]"/>
+              <m:ctrlPr>
+                <w:rPr>
+                  <w:rFonts w:ascii="Cambria Math" w:hAnsi="Cambria Math"/>
+                </w:rPr>
+              </m:ctrlPr>
+            </m:dPr>
+            <m:e>
+              <m:r>
+                <w:rPr>
+                  <w:rFonts w:ascii="Cambria Math" w:hAnsi="Cambria Math"/>
+                </w:rPr>
+                <m:t>i</m:t>
+              </m:r>
+            </m:e>
+          </m:d>
           <m:r>
             <m:rPr>
               <m:aln/>
@@ -25370,6 +26066,25 @@
               </m:r>
             </m:sub>
           </m:sSub>
+          <m:d>
+            <m:dPr>
+              <m:begChr m:val="["/>
+              <m:endChr m:val="]"/>
+              <m:ctrlPr>
+                <w:rPr>
+                  <w:rFonts w:ascii="Cambria Math" w:hAnsi="Cambria Math"/>
+                </w:rPr>
+              </m:ctrlPr>
+            </m:dPr>
+            <m:e>
+              <m:r>
+                <w:rPr>
+                  <w:rFonts w:ascii="Cambria Math" w:hAnsi="Cambria Math"/>
+                </w:rPr>
+                <m:t>i</m:t>
+              </m:r>
+            </m:e>
+          </m:d>
           <m:r>
             <w:rPr>
               <w:rFonts w:ascii="Cambria Math" w:hAnsi="Cambria Math"/>
@@ -25410,6 +26125,25 @@
                       <w:rFonts w:ascii="Cambria Math" w:hAnsi="Cambria Math"/>
                     </w:rPr>
                     <m:t>x</m:t>
+                  </m:r>
+                </m:e>
+              </m:d>
+              <m:d>
+                <m:dPr>
+                  <m:begChr m:val="["/>
+                  <m:endChr m:val="]"/>
+                  <m:ctrlPr>
+                    <w:rPr>
+                      <w:rFonts w:ascii="Cambria Math" w:hAnsi="Cambria Math"/>
+                    </w:rPr>
+                  </m:ctrlPr>
+                </m:dPr>
+                <m:e>
+                  <m:r>
+                    <w:rPr>
+                      <w:rFonts w:ascii="Cambria Math" w:hAnsi="Cambria Math"/>
+                    </w:rPr>
+                    <m:t>i</m:t>
                   </m:r>
                 </m:e>
               </m:d>
@@ -25650,6 +26384,25 @@
                 </w:rPr>
                 <m:t>x</m:t>
               </m:r>
+              <m:d>
+                <m:dPr>
+                  <m:begChr m:val="["/>
+                  <m:endChr m:val="]"/>
+                  <m:ctrlPr>
+                    <w:rPr>
+                      <w:rFonts w:ascii="Cambria Math" w:hAnsi="Cambria Math"/>
+                    </w:rPr>
+                  </m:ctrlPr>
+                </m:dPr>
+                <m:e>
+                  <m:r>
+                    <w:rPr>
+                      <w:rFonts w:ascii="Cambria Math" w:hAnsi="Cambria Math"/>
+                    </w:rPr>
+                    <m:t>i</m:t>
+                  </m:r>
+                </m:e>
+              </m:d>
             </m:e>
           </m:d>
           <m:r>
@@ -26939,6 +27692,25 @@
               </m:r>
             </m:sub>
           </m:sSub>
+          <m:d>
+            <m:dPr>
+              <m:begChr m:val="["/>
+              <m:endChr m:val="]"/>
+              <m:ctrlPr>
+                <w:rPr>
+                  <w:rFonts w:ascii="Cambria Math" w:hAnsi="Cambria Math"/>
+                </w:rPr>
+              </m:ctrlPr>
+            </m:dPr>
+            <m:e>
+              <m:r>
+                <w:rPr>
+                  <w:rFonts w:ascii="Cambria Math" w:hAnsi="Cambria Math"/>
+                </w:rPr>
+                <m:t>i</m:t>
+              </m:r>
+            </m:e>
+          </m:d>
           <m:r>
             <m:rPr>
               <m:aln/>
@@ -26976,6 +27748,25 @@
               </m:r>
             </m:sub>
           </m:sSub>
+          <m:d>
+            <m:dPr>
+              <m:begChr m:val="["/>
+              <m:endChr m:val="]"/>
+              <m:ctrlPr>
+                <w:rPr>
+                  <w:rFonts w:ascii="Cambria Math" w:hAnsi="Cambria Math"/>
+                </w:rPr>
+              </m:ctrlPr>
+            </m:dPr>
+            <m:e>
+              <m:r>
+                <w:rPr>
+                  <w:rFonts w:ascii="Cambria Math" w:hAnsi="Cambria Math"/>
+                </w:rPr>
+                <m:t>i</m:t>
+              </m:r>
+            </m:e>
+          </m:d>
           <m:r>
             <w:rPr>
               <w:rFonts w:ascii="Cambria Math" w:hAnsi="Cambria Math"/>
@@ -27016,6 +27807,25 @@
                       <w:rFonts w:ascii="Cambria Math" w:hAnsi="Cambria Math"/>
                     </w:rPr>
                     <m:t>x</m:t>
+                  </m:r>
+                </m:e>
+              </m:d>
+              <m:d>
+                <m:dPr>
+                  <m:begChr m:val="["/>
+                  <m:endChr m:val="]"/>
+                  <m:ctrlPr>
+                    <w:rPr>
+                      <w:rFonts w:ascii="Cambria Math" w:hAnsi="Cambria Math"/>
+                    </w:rPr>
+                  </m:ctrlPr>
+                </m:dPr>
+                <m:e>
+                  <m:r>
+                    <w:rPr>
+                      <w:rFonts w:ascii="Cambria Math" w:hAnsi="Cambria Math"/>
+                    </w:rPr>
+                    <m:t>i</m:t>
                   </m:r>
                 </m:e>
               </m:d>
@@ -27256,6 +28066,25 @@
                 </w:rPr>
                 <m:t>x</m:t>
               </m:r>
+              <m:d>
+                <m:dPr>
+                  <m:begChr m:val="["/>
+                  <m:endChr m:val="]"/>
+                  <m:ctrlPr>
+                    <w:rPr>
+                      <w:rFonts w:ascii="Cambria Math" w:hAnsi="Cambria Math"/>
+                    </w:rPr>
+                  </m:ctrlPr>
+                </m:dPr>
+                <m:e>
+                  <m:r>
+                    <w:rPr>
+                      <w:rFonts w:ascii="Cambria Math" w:hAnsi="Cambria Math"/>
+                    </w:rPr>
+                    <m:t>i</m:t>
+                  </m:r>
+                </m:e>
+              </m:d>
             </m:e>
           </m:d>
           <m:r>
@@ -29535,8 +30364,190 @@
         <w:t>64</w:t>
       </w:r>
       <w:r>
-        <w:t xml:space="preserve"> images. </w:t>
-      </w:r>
+        <w:t xml:space="preserve"> images</w:t>
+      </w:r>
+      <w:r>
+        <w:t xml:space="preserve"> </w:t>
+      </w:r>
+      <w:r>
+        <w:t>available at https://github.com/ngphloc/ai/tree/main/3_implementation/datasets/orbit/base-100x64</w:t>
+      </w:r>
+      <w:r>
+        <w:t xml:space="preserve">. </w:t>
+      </w:r>
+      <w:r>
+        <w:t xml:space="preserve">The 36 images are animated images which imitate movements of a dragon and a tiger in bamboo jungle, in which each image depicts a </w:t>
+      </w:r>
+      <w:r>
+        <w:t>position</w:t>
+      </w:r>
+      <w:r>
+        <w:t xml:space="preserve"> of a dragon or a tiger</w:t>
+      </w:r>
+      <w:r>
+        <w:t xml:space="preserve"> with note that the background that is the bamboo jungle is not changed</w:t>
+      </w:r>
+      <w:r>
+        <w:t xml:space="preserve">. </w:t>
+      </w:r>
+      <w:r>
+        <w:t>For example, the two following images depict two positions of a dragon and a tiger</w:t>
+      </w:r>
+      <w:r>
+        <w:t xml:space="preserve"> among 36 positions</w:t>
+      </w:r>
+      <w:r>
+        <w:t>.</w:t>
+      </w:r>
+      <w:r>
+        <w:t xml:space="preserve"> For each tested image, DGMs are not retrained for fair testing</w:t>
+      </w:r>
+      <w:r>
+        <w:t xml:space="preserve"> because there is no splitting of training set and testing set</w:t>
+      </w:r>
+      <w:r>
+        <w:t>.</w:t>
+      </w:r>
+    </w:p>
+    <w:tbl>
+      <w:tblPr>
+        <w:tblStyle w:val="TableGrid"/>
+        <w:tblW w:w="0" w:type="auto"/>
+        <w:jc w:val="center"/>
+        <w:tblBorders>
+          <w:top w:val="none" w:sz="0" w:space="0" w:color="auto"/>
+          <w:left w:val="none" w:sz="0" w:space="0" w:color="auto"/>
+          <w:bottom w:val="none" w:sz="0" w:space="0" w:color="auto"/>
+          <w:right w:val="none" w:sz="0" w:space="0" w:color="auto"/>
+          <w:insideH w:val="none" w:sz="0" w:space="0" w:color="auto"/>
+          <w:insideV w:val="none" w:sz="0" w:space="0" w:color="auto"/>
+        </w:tblBorders>
+        <w:tblLook w:val="04A0" w:firstRow="1" w:lastRow="0" w:firstColumn="1" w:lastColumn="0" w:noHBand="0" w:noVBand="1"/>
+      </w:tblPr>
+      <w:tblGrid>
+        <w:gridCol w:w="1716"/>
+        <w:gridCol w:w="222"/>
+        <w:gridCol w:w="1716"/>
+      </w:tblGrid>
+      <w:tr>
+        <w:trPr>
+          <w:jc w:val="center"/>
+        </w:trPr>
+        <w:tc>
+          <w:tcPr>
+            <w:tcW w:w="0" w:type="auto"/>
+          </w:tcPr>
+          <w:p>
+            <w:r>
+              <w:rPr>
+                <w:noProof/>
+              </w:rPr>
+              <w:drawing>
+                <wp:inline distT="0" distB="0" distL="0" distR="0" wp14:anchorId="4DF3CDCC" wp14:editId="57910291">
+                  <wp:extent cx="952381" cy="609524"/>
+                  <wp:effectExtent l="0" t="0" r="635" b="635"/>
+                  <wp:docPr id="3" name="Picture 3"/>
+                  <wp:cNvGraphicFramePr>
+                    <a:graphicFrameLocks xmlns:a="http://schemas.openxmlformats.org/drawingml/2006/main" noChangeAspect="1"/>
+                  </wp:cNvGraphicFramePr>
+                  <a:graphic xmlns:a="http://schemas.openxmlformats.org/drawingml/2006/main">
+                    <a:graphicData uri="http://schemas.openxmlformats.org/drawingml/2006/picture">
+                      <pic:pic xmlns:pic="http://schemas.openxmlformats.org/drawingml/2006/picture">
+                        <pic:nvPicPr>
+                          <pic:cNvPr id="3" name="01.png"/>
+                          <pic:cNvPicPr/>
+                        </pic:nvPicPr>
+                        <pic:blipFill>
+                          <a:blip r:embed="rId11">
+                            <a:extLst>
+                              <a:ext uri="{28A0092B-C50C-407E-A947-70E740481C1C}">
+                                <a14:useLocalDpi xmlns:a14="http://schemas.microsoft.com/office/drawing/2010/main" val="0"/>
+                              </a:ext>
+                            </a:extLst>
+                          </a:blip>
+                          <a:stretch>
+                            <a:fillRect/>
+                          </a:stretch>
+                        </pic:blipFill>
+                        <pic:spPr>
+                          <a:xfrm>
+                            <a:off x="0" y="0"/>
+                            <a:ext cx="952381" cy="609524"/>
+                          </a:xfrm>
+                          <a:prstGeom prst="rect">
+                            <a:avLst/>
+                          </a:prstGeom>
+                        </pic:spPr>
+                      </pic:pic>
+                    </a:graphicData>
+                  </a:graphic>
+                </wp:inline>
+              </w:drawing>
+            </w:r>
+          </w:p>
+        </w:tc>
+        <w:tc>
+          <w:tcPr>
+            <w:tcW w:w="0" w:type="auto"/>
+          </w:tcPr>
+          <w:p/>
+        </w:tc>
+        <w:tc>
+          <w:tcPr>
+            <w:tcW w:w="0" w:type="auto"/>
+          </w:tcPr>
+          <w:p>
+            <w:r>
+              <w:rPr>
+                <w:noProof/>
+              </w:rPr>
+              <w:drawing>
+                <wp:inline distT="0" distB="0" distL="0" distR="0" wp14:anchorId="086E7D4F" wp14:editId="1DABC0D5">
+                  <wp:extent cx="952381" cy="609524"/>
+                  <wp:effectExtent l="0" t="0" r="635" b="635"/>
+                  <wp:docPr id="4" name="Picture 4"/>
+                  <wp:cNvGraphicFramePr>
+                    <a:graphicFrameLocks xmlns:a="http://schemas.openxmlformats.org/drawingml/2006/main" noChangeAspect="1"/>
+                  </wp:cNvGraphicFramePr>
+                  <a:graphic xmlns:a="http://schemas.openxmlformats.org/drawingml/2006/main">
+                    <a:graphicData uri="http://schemas.openxmlformats.org/drawingml/2006/picture">
+                      <pic:pic xmlns:pic="http://schemas.openxmlformats.org/drawingml/2006/picture">
+                        <pic:nvPicPr>
+                          <pic:cNvPr id="4" name="06.png"/>
+                          <pic:cNvPicPr/>
+                        </pic:nvPicPr>
+                        <pic:blipFill>
+                          <a:blip r:embed="rId12">
+                            <a:extLst>
+                              <a:ext uri="{28A0092B-C50C-407E-A947-70E740481C1C}">
+                                <a14:useLocalDpi xmlns:a14="http://schemas.microsoft.com/office/drawing/2010/main" val="0"/>
+                              </a:ext>
+                            </a:extLst>
+                          </a:blip>
+                          <a:stretch>
+                            <a:fillRect/>
+                          </a:stretch>
+                        </pic:blipFill>
+                        <pic:spPr>
+                          <a:xfrm>
+                            <a:off x="0" y="0"/>
+                            <a:ext cx="952381" cy="609524"/>
+                          </a:xfrm>
+                          <a:prstGeom prst="rect">
+                            <a:avLst/>
+                          </a:prstGeom>
+                        </pic:spPr>
+                      </pic:pic>
+                    </a:graphicData>
+                  </a:graphic>
+                </wp:inline>
+              </w:drawing>
+            </w:r>
+          </w:p>
+        </w:tc>
+      </w:tr>
+    </w:tbl>
+    <w:p>
       <w:r>
         <w:t xml:space="preserve">It is necessary to define how good </w:t>
       </w:r>
@@ -30783,7 +31794,6 @@
                   <w:rPr>
                     <w:rFonts w:ascii="Cambria Math" w:hAnsi="Cambria Math"/>
                   </w:rPr>
-                  <w:lastRenderedPageBreak/>
                   <m:t>BM</m:t>
                 </m:r>
                 <m:r>
@@ -31229,6 +32239,7 @@
     </w:p>
     <w:p>
       <w:r>
+        <w:lastRenderedPageBreak/>
         <w:t xml:space="preserve">Recall that the larger the BM is, the better the DGM is. </w:t>
       </w:r>
       <w:r>
@@ -31395,6 +32406,30 @@
       </w:r>
       <w:r>
         <w:t>, 0.1.</w:t>
+      </w:r>
+    </w:p>
+    <w:p>
+      <w:pPr>
+        <w:jc w:val="center"/>
+      </w:pPr>
+      <w:r>
+        <w:rPr>
+          <w:b/>
+          <w:bCs/>
+        </w:rPr>
+        <w:t>Table 1.</w:t>
+      </w:r>
+      <w:r>
+        <w:t xml:space="preserve"> BM regarding learning rates </w:t>
+      </w:r>
+      <w:r>
+        <w:rPr>
+          <w:rFonts w:cs="Times New Roman"/>
+        </w:rPr>
+        <w:t>from</w:t>
+      </w:r>
+      <w:r>
+        <w:t xml:space="preserve"> 1 down to 0.1</w:t>
       </w:r>
     </w:p>
     <w:tbl>
@@ -32688,6 +33723,61 @@
       </w:tr>
     </w:tbl>
     <w:p>
+      <w:r>
+        <w:t xml:space="preserve">Table </w:t>
+      </w:r>
+      <w:r>
+        <w:t>2</w:t>
+      </w:r>
+      <w:r>
+        <w:t xml:space="preserve"> shows </w:t>
+      </w:r>
+      <w:r>
+        <w:t>BM values of AVAs, VAE, and GAN</w:t>
+      </w:r>
+      <w:r>
+        <w:t xml:space="preserve"> with </w:t>
+      </w:r>
+      <w:r>
+        <w:t>9</w:t>
+      </w:r>
+      <w:r>
+        <w:t xml:space="preserve"> learning rates </w:t>
+      </w:r>
+      <w:r>
+        <w:rPr>
+          <w:rFonts w:cs="Times New Roman"/>
+          <w:i/>
+          <w:iCs/>
+        </w:rPr>
+        <w:t>γ</w:t>
+      </w:r>
+      <w:r>
+        <w:t xml:space="preserve"> = 0.</w:t>
+      </w:r>
+      <w:r>
+        <w:t>0</w:t>
+      </w:r>
+      <w:r>
+        <w:t>9,</w:t>
+      </w:r>
+      <w:r>
+        <w:t xml:space="preserve"> 0.08,</w:t>
+      </w:r>
+      <w:r>
+        <w:t xml:space="preserve"> 0.07, 0.06, 0.05, 0.04, 0.03, 0.02</w:t>
+      </w:r>
+      <w:r>
+        <w:t>, 0.</w:t>
+      </w:r>
+      <w:r>
+        <w:t>0</w:t>
+      </w:r>
+      <w:r>
+        <w:t>1.</w:t>
+      </w:r>
+    </w:p>
+    <w:p>
       <w:pPr>
         <w:jc w:val="center"/>
       </w:pPr>
@@ -32696,16 +33786,10 @@
           <w:b/>
           <w:bCs/>
         </w:rPr>
-        <w:t>Table 1.</w:t>
-      </w:r>
-      <w:r>
-        <w:t xml:space="preserve"> </w:t>
-      </w:r>
-      <w:r>
-        <w:t>BM</w:t>
-      </w:r>
-      <w:r>
-        <w:t xml:space="preserve"> regarding learning rates </w:t>
+        <w:t>Table 2.</w:t>
+      </w:r>
+      <w:r>
+        <w:t xml:space="preserve"> BM regarding learning rates </w:t>
       </w:r>
       <w:r>
         <w:rPr>
@@ -32714,68 +33798,7 @@
         <w:t>from</w:t>
       </w:r>
       <w:r>
-        <w:t xml:space="preserve"> 1 </w:t>
-      </w:r>
-      <w:r>
-        <w:t xml:space="preserve">down </w:t>
-      </w:r>
-      <w:r>
-        <w:t>to 0.1</w:t>
-      </w:r>
-    </w:p>
-    <w:p>
-      <w:r>
-        <w:t xml:space="preserve">Table </w:t>
-      </w:r>
-      <w:r>
-        <w:t>2</w:t>
-      </w:r>
-      <w:r>
-        <w:t xml:space="preserve"> shows </w:t>
-      </w:r>
-      <w:r>
-        <w:t>BM values of AVAs, VAE, and GAN</w:t>
-      </w:r>
-      <w:r>
-        <w:t xml:space="preserve"> with </w:t>
-      </w:r>
-      <w:r>
-        <w:t>9</w:t>
-      </w:r>
-      <w:r>
-        <w:t xml:space="preserve"> learning rates </w:t>
-      </w:r>
-      <w:r>
-        <w:rPr>
-          <w:rFonts w:cs="Times New Roman"/>
-          <w:i/>
-          <w:iCs/>
-        </w:rPr>
-        <w:t>γ</w:t>
-      </w:r>
-      <w:r>
-        <w:t xml:space="preserve"> = 0.</w:t>
-      </w:r>
-      <w:r>
-        <w:t>0</w:t>
-      </w:r>
-      <w:r>
-        <w:t>9,</w:t>
-      </w:r>
-      <w:r>
-        <w:t xml:space="preserve"> 0.08,</w:t>
-      </w:r>
-      <w:r>
-        <w:t xml:space="preserve"> 0.07, 0.06, 0.05, 0.04, 0.03, 0.02</w:t>
-      </w:r>
-      <w:r>
-        <w:t>, 0.</w:t>
-      </w:r>
-      <w:r>
-        <w:t>0</w:t>
-      </w:r>
-      <w:r>
-        <w:t>1.</w:t>
+        <w:t xml:space="preserve"> 0.09 down to 0.01</w:t>
       </w:r>
     </w:p>
     <w:tbl>
@@ -33952,6 +34975,47 @@
       </w:tr>
     </w:tbl>
     <w:p>
+      <w:r>
+        <w:t xml:space="preserve">Table 3 shows </w:t>
+      </w:r>
+      <w:r>
+        <w:t xml:space="preserve">BM </w:t>
+      </w:r>
+      <w:r>
+        <w:t xml:space="preserve">means, </w:t>
+      </w:r>
+      <w:r>
+        <w:t>BM maxima, BM minima</w:t>
+      </w:r>
+      <w:r>
+        <w:t xml:space="preserve">, and </w:t>
+      </w:r>
+      <w:r>
+        <w:t xml:space="preserve">BM </w:t>
+      </w:r>
+      <w:r>
+        <w:t xml:space="preserve">standard deviations of </w:t>
+      </w:r>
+      <w:r>
+        <w:t>AVAs</w:t>
+      </w:r>
+      <w:r>
+        <w:t xml:space="preserve">, </w:t>
+      </w:r>
+      <w:r>
+        <w:t xml:space="preserve">VAE, </w:t>
+      </w:r>
+      <w:r>
+        <w:t xml:space="preserve">and </w:t>
+      </w:r>
+      <w:r>
+        <w:t>GAN</w:t>
+      </w:r>
+      <w:r>
+        <w:t>.</w:t>
+      </w:r>
+    </w:p>
+    <w:p>
       <w:pPr>
         <w:jc w:val="center"/>
       </w:pPr>
@@ -33960,92 +35024,10 @@
           <w:b/>
           <w:bCs/>
         </w:rPr>
-        <w:t xml:space="preserve">Table </w:t>
-      </w:r>
-      <w:r>
-        <w:rPr>
-          <w:b/>
-          <w:bCs/>
-        </w:rPr>
-        <w:t>2</w:t>
-      </w:r>
-      <w:r>
-        <w:rPr>
-          <w:b/>
-          <w:bCs/>
-        </w:rPr>
-        <w:t>.</w:t>
-      </w:r>
-      <w:r>
-        <w:t xml:space="preserve"> </w:t>
-      </w:r>
-      <w:r>
-        <w:t>BM</w:t>
-      </w:r>
-      <w:r>
-        <w:t xml:space="preserve"> regarding learning rates </w:t>
-      </w:r>
-      <w:r>
-        <w:rPr>
-          <w:rFonts w:cs="Times New Roman"/>
-        </w:rPr>
-        <w:t>from</w:t>
-      </w:r>
-      <w:r>
-        <w:t xml:space="preserve"> </w:t>
-      </w:r>
-      <w:r>
-        <w:t>0.09</w:t>
-      </w:r>
-      <w:r>
-        <w:t xml:space="preserve"> down to 0.</w:t>
-      </w:r>
-      <w:r>
-        <w:t>0</w:t>
-      </w:r>
-      <w:r>
-        <w:t>1</w:t>
-      </w:r>
-    </w:p>
-    <w:p>
-      <w:r>
-        <w:t xml:space="preserve">Table 3 shows </w:t>
-      </w:r>
-      <w:r>
-        <w:t xml:space="preserve">BM </w:t>
-      </w:r>
-      <w:r>
-        <w:t xml:space="preserve">means, </w:t>
-      </w:r>
-      <w:r>
-        <w:t>BM maxima, BM minima</w:t>
-      </w:r>
-      <w:r>
-        <w:t xml:space="preserve">, and </w:t>
-      </w:r>
-      <w:r>
-        <w:t xml:space="preserve">BM </w:t>
-      </w:r>
-      <w:r>
-        <w:t xml:space="preserve">standard deviations of </w:t>
-      </w:r>
-      <w:r>
-        <w:t>AVAs</w:t>
-      </w:r>
-      <w:r>
-        <w:t xml:space="preserve">, </w:t>
-      </w:r>
-      <w:r>
-        <w:t xml:space="preserve">VAE, </w:t>
-      </w:r>
-      <w:r>
-        <w:t xml:space="preserve">and </w:t>
-      </w:r>
-      <w:r>
-        <w:t>GAN</w:t>
-      </w:r>
-      <w:r>
-        <w:t>.</w:t>
+        <w:t>Table 3.</w:t>
+      </w:r>
+      <w:r>
+        <w:t xml:space="preserve"> Evaluation of AVAs, VAE, and GAN</w:t>
       </w:r>
     </w:p>
     <w:tbl>
@@ -34393,7 +35375,6 @@
           </w:tcPr>
           <w:p>
             <w:r>
-              <w:lastRenderedPageBreak/>
               <w:t>Minimum</w:t>
             </w:r>
           </w:p>
@@ -34598,35 +35579,15 @@
       </w:tr>
     </w:tbl>
     <w:p>
-      <w:pPr>
-        <w:jc w:val="center"/>
-      </w:pPr>
-      <w:r>
-        <w:rPr>
-          <w:b/>
-          <w:bCs/>
-        </w:rPr>
-        <w:t>Table 3.</w:t>
-      </w:r>
-      <w:r>
-        <w:t xml:space="preserve"> Evaluation of AVAs</w:t>
-      </w:r>
-      <w:r>
-        <w:t>, VAE,</w:t>
-      </w:r>
-      <w:r>
-        <w:t xml:space="preserve"> and </w:t>
-      </w:r>
-      <w:r>
-        <w:t>GAN</w:t>
-      </w:r>
-    </w:p>
-    <w:p>
       <w:r>
         <w:t xml:space="preserve">Note that VAE and GAN represent a pole of similarity quality and a pole of balance quality, respectively. </w:t>
       </w:r>
       <w:r>
-        <w:t xml:space="preserve">From experimental results shown in table 3, AVA5 is the best DGM because it gains highest BM mean </w:t>
+        <w:t xml:space="preserve">From experimental results shown in table 3, AVA5 is the best DGM because it </w:t>
+      </w:r>
+      <w:r>
+        <w:lastRenderedPageBreak/>
+        <w:t xml:space="preserve">gains highest BM mean </w:t>
       </w:r>
       <w:r>
         <w:t>(</w:t>
@@ -34676,8 +35637,6 @@
       <w:r>
         <w:t>A</w:t>
       </w:r>
-      <w:bookmarkStart w:id="0" w:name="_GoBack"/>
-      <w:bookmarkEnd w:id="0"/>
       <w:r>
         <w:t xml:space="preserve">2 are better </w:t>
       </w:r>
@@ -34715,7 +35674,13 @@
         <w:t>)</w:t>
       </w:r>
       <w:r>
-        <w:t xml:space="preserve"> which is also larger than BM mean (</w:t>
+        <w:t xml:space="preserve"> which is also </w:t>
+      </w:r>
+      <w:r>
+        <w:t>smaller</w:t>
+      </w:r>
+      <w:r>
+        <w:t xml:space="preserve"> than BM mean (</w:t>
       </w:r>
       <w:r>
         <w:t>0.1207</w:t>
@@ -35068,7 +36033,7 @@
                     <pic:cNvPicPr/>
                   </pic:nvPicPr>
                   <pic:blipFill>
-                    <a:blip r:embed="rId11" cstate="print">
+                    <a:blip r:embed="rId13" cstate="print">
                       <a:extLst>
                         <a:ext uri="{28A0092B-C50C-407E-A947-70E740481C1C}">
                           <a14:useLocalDpi xmlns:a14="http://schemas.microsoft.com/office/drawing/2010/main" val="0"/>
@@ -35261,7 +36226,10 @@
         <w:t xml:space="preserve"> that assesses reliability of data.</w:t>
       </w:r>
       <w:r>
-        <w:t xml:space="preserve"> I think that VAE and GAN are solid models in both theory and practice when their mathematical foundation cannot be changed or transformed but it is still possible to improve them by modifications or combinations as well as apply</w:t>
+        <w:t xml:space="preserve"> It is possible to</w:t>
+      </w:r>
+      <w:r>
+        <w:t xml:space="preserve"> think that VAE and GAN are solid models in both theory and practice when their mathematical foundation cannot be changed or transformed but it is still possible to improve them by modifications or combinations as well as apply</w:t>
       </w:r>
       <w:r>
         <w:t>ing</w:t>
@@ -35282,16 +36250,31 @@
         <w:t xml:space="preserve"> </w:t>
       </w:r>
       <w:r>
-        <w:t>However</w:t>
-      </w:r>
-      <w:r>
-        <w:t xml:space="preserve">, this </w:t>
+        <w:t>Although</w:t>
+      </w:r>
+      <w:r>
+        <w:t xml:space="preserve"> this </w:t>
       </w:r>
       <w:r>
         <w:t xml:space="preserve">pixel </w:t>
       </w:r>
       <w:r>
-        <w:t xml:space="preserve">approach for modeling pixels by recurrent neural network does not consume less memory but it is significantly useful to fill in or recover smaller </w:t>
+        <w:t xml:space="preserve">approach for modeling pixels by recurrent neural network </w:t>
+      </w:r>
+      <w:r>
+        <w:t>may</w:t>
+      </w:r>
+      <w:r>
+        <w:t xml:space="preserve"> consume </w:t>
+      </w:r>
+      <w:r>
+        <w:t>less memory</w:t>
+      </w:r>
+      <w:r>
+        <w:t xml:space="preserve">, </w:t>
+      </w:r>
+      <w:r>
+        <w:t xml:space="preserve">it is significantly useful to fill in or recover smaller </w:t>
       </w:r>
       <w:r>
         <w:t xml:space="preserve">damaged </w:t>
@@ -35300,7 +36283,13 @@
         <w:t>areas in a bigger image.</w:t>
       </w:r>
       <w:r>
-        <w:t xml:space="preserve"> In the future trend, I try to apply the pixel approach into AVA, for instance, </w:t>
+        <w:t xml:space="preserve"> In the future trend, </w:t>
+      </w:r>
+      <w:r>
+        <w:t>it is possible to</w:t>
+      </w:r>
+      <w:r>
+        <w:t xml:space="preserve"> apply the pixel approach into AVA, for instance, </w:t>
       </w:r>
       <w:r>
         <w:t>AVA processes a big image block by block</w:t>
@@ -35323,6 +36312,8 @@
       <w:r>
         <w:t>.</w:t>
       </w:r>
+      <w:bookmarkStart w:id="0" w:name="_GoBack"/>
+      <w:bookmarkEnd w:id="0"/>
     </w:p>
     <w:p/>
     <w:p>
@@ -35395,7 +36386,7 @@
         <w:rPr>
           <w:noProof/>
         </w:rPr>
-        <w:t xml:space="preserve">Doersch, C. (2016, January 3). Tutorial on Variational Autoencoders. </w:t>
+        <w:t xml:space="preserve">Ding, Y., Kang, W., Feng, J., Peng, B., &amp; Yang, A. (2023, August 7). Credit Card Fraud Detection Based on Improved Variational Autoencoder Generative Adversarial Network. (D. Abbott, Ed.) </w:t>
       </w:r>
       <w:r>
         <w:rPr>
@@ -35403,13 +36394,13 @@
           <w:iCs/>
           <w:noProof/>
         </w:rPr>
-        <w:t>arXiv preprint</w:t>
+        <w:t>IEEE Access, 11</w:t>
       </w:r>
       <w:r>
         <w:rPr>
           <w:noProof/>
         </w:rPr>
-        <w:t>. Retrieved from https://arxiv.org/abs/1606.05908</w:t>
+        <w:t>, 83680 - 83691. doi:10.1109/ACCESS.2023.3302339</w:t>
       </w:r>
     </w:p>
     <w:p>
@@ -35424,14 +36415,8 @@
         <w:rPr>
           <w:noProof/>
         </w:rPr>
-        <w:t xml:space="preserve">Goodfellow, I., Pouget-Abadie, J., Mirza, M., Xu, B., Warde-Farley, D., Ozair, S., . . . Bengio, Y. (2014). Generative Adversarial Nets. In Z. Ghahramani, M. Welling, C. Cortes, N. </w:t>
-      </w:r>
-      <w:r>
-        <w:rPr>
-          <w:noProof/>
-        </w:rPr>
         <w:lastRenderedPageBreak/>
-        <w:t xml:space="preserve">Lawrence, &amp; K. Weinberger (Ed.), </w:t>
+        <w:t xml:space="preserve">Doersch, C. (2016, January 3). Tutorial on Variational Autoencoders. </w:t>
       </w:r>
       <w:r>
         <w:rPr>
@@ -35439,27 +36424,13 @@
           <w:iCs/>
           <w:noProof/>
         </w:rPr>
-        <w:t>Advances in Neural Information Processing Systems 27 (NIPS 2014).</w:t>
+        <w:t>arXiv preprint</w:t>
       </w:r>
       <w:r>
         <w:rPr>
           <w:noProof/>
         </w:rPr>
-        <w:t xml:space="preserve"> </w:t>
-      </w:r>
-      <w:r>
-        <w:rPr>
-          <w:i/>
-          <w:iCs/>
-          <w:noProof/>
-        </w:rPr>
-        <w:t>27.</w:t>
-      </w:r>
-      <w:r>
-        <w:rPr>
-          <w:noProof/>
-        </w:rPr>
-        <w:t xml:space="preserve"> Montreal: NeurIPS. Retrieved from https://proceedings.neurips.cc/paper_files/paper/2014/file/5ca3e9b122f61f8f06494c97b1afccf3-Paper.pdf</w:t>
+        <w:t>. Retrieved from https://arxiv.org/abs/1606.05908</w:t>
       </w:r>
     </w:p>
     <w:p>
@@ -35474,7 +36445,7 @@
         <w:rPr>
           <w:noProof/>
         </w:rPr>
-        <w:t xml:space="preserve">Kingma, D. P., &amp; Welling, M. (2022, December 10). Auto-Encoding Variational Bayes. </w:t>
+        <w:t xml:space="preserve">Goodfellow, I., Pouget-Abadie, J., Mirza, M., Xu, B., Warde-Farley, D., Ozair, S., . . . Bengio, Y. (2014). Generative Adversarial Nets. In Z. Ghahramani, M. Welling, C. Cortes, N. Lawrence, &amp; K. Weinberger (Ed.), </w:t>
       </w:r>
       <w:r>
         <w:rPr>
@@ -35482,13 +36453,27 @@
           <w:iCs/>
           <w:noProof/>
         </w:rPr>
-        <w:t>arXiv Preprint</w:t>
+        <w:t>Advances in Neural Information Processing Systems 27 (NIPS 2014).</w:t>
       </w:r>
       <w:r>
         <w:rPr>
           <w:noProof/>
         </w:rPr>
-        <w:t>, 1-14. doi:10.48550/arXiv.1312.6114</w:t>
+        <w:t xml:space="preserve"> </w:t>
+      </w:r>
+      <w:r>
+        <w:rPr>
+          <w:i/>
+          <w:iCs/>
+          <w:noProof/>
+        </w:rPr>
+        <w:t>27.</w:t>
+      </w:r>
+      <w:r>
+        <w:rPr>
+          <w:noProof/>
+        </w:rPr>
+        <w:t xml:space="preserve"> Montreal: NeurIPS. Retrieved from https://proceedings.neurips.cc/paper_files/paper/2014/file/5ca3e9b122f61f8f06494c97b1afccf3-Paper.pdf</w:t>
       </w:r>
     </w:p>
     <w:p>
@@ -35503,7 +36488,7 @@
         <w:rPr>
           <w:noProof/>
         </w:rPr>
-        <w:t xml:space="preserve">Larsen, A. B., Sønderby, S. K., Larochelle, H., &amp; Winther, O. (2016). Autoencoding beyond pixels using a learned similarity metric. </w:t>
+        <w:t xml:space="preserve">Kingma, D. P., &amp; Welling, M. (2022, December 10). Auto-Encoding Variational Bayes. </w:t>
       </w:r>
       <w:r>
         <w:rPr>
@@ -35511,27 +36496,13 @@
           <w:iCs/>
           <w:noProof/>
         </w:rPr>
-        <w:t>International conference on machine learning.</w:t>
+        <w:t>arXiv Preprint</w:t>
       </w:r>
       <w:r>
         <w:rPr>
           <w:noProof/>
         </w:rPr>
-        <w:t xml:space="preserve"> </w:t>
-      </w:r>
-      <w:r>
-        <w:rPr>
-          <w:i/>
-          <w:iCs/>
-          <w:noProof/>
-        </w:rPr>
-        <w:t>48</w:t>
-      </w:r>
-      <w:r>
-        <w:rPr>
-          <w:noProof/>
-        </w:rPr>
-        <w:t>, pp. 1558-1566. New York: JMLR. Retrieved from http://proceedings.mlr.press/v48/larsen16.pdf</w:t>
+        <w:t>, 1-14. doi:10.48550/arXiv.1312.6114</w:t>
       </w:r>
     </w:p>
     <w:p>
@@ -35546,7 +36517,7 @@
         <w:rPr>
           <w:noProof/>
         </w:rPr>
-        <w:t xml:space="preserve">Mescheder, L., Nowozin, S., &amp; Geiger, A. (2017). Adversarial Variational Bayes: Unifying Variational Autoencoders and Generative Adversarial Networks. </w:t>
+        <w:t xml:space="preserve">Larsen, A. B., Sønderby, S. K., Larochelle, H., &amp; Winther, O. (2016). Autoencoding beyond pixels using a learned similarity metric. </w:t>
       </w:r>
       <w:r>
         <w:rPr>
@@ -35554,7 +36525,7 @@
           <w:iCs/>
           <w:noProof/>
         </w:rPr>
-        <w:t>Proceedings of the 34 th International Conference on Machine.</w:t>
+        <w:t>International conference on machine learning.</w:t>
       </w:r>
       <w:r>
         <w:rPr>
@@ -35568,13 +36539,13 @@
           <w:iCs/>
           <w:noProof/>
         </w:rPr>
-        <w:t>70</w:t>
+        <w:t>48</w:t>
       </w:r>
       <w:r>
         <w:rPr>
           <w:noProof/>
         </w:rPr>
-        <w:t>, pp. 2391-2400. Sydney: PMLR. Retrieved from http://proceedings.mlr.press/v70/mescheder17a/mescheder17a.pdf</w:t>
+        <w:t>, pp. 1558-1566. New York: JMLR. Retrieved from http://proceedings.mlr.press/v48/larsen16.pdf</w:t>
       </w:r>
     </w:p>
     <w:p>
@@ -35589,7 +36560,7 @@
         <w:rPr>
           <w:noProof/>
         </w:rPr>
-        <w:t xml:space="preserve">Miolane, N., Poitevin, F., &amp; Li, Y.-T. (2020). Estimation of Orientation and Camera Parameters from Cryo-Electron Microscopy Images with Variational Autoencoders and Generative Adversarial. </w:t>
+        <w:t xml:space="preserve">Mescheder, L., Nowozin, S., &amp; Geiger, A. (2017). Adversarial Variational Bayes: Unifying Variational Autoencoders and Generative Adversarial Networks. </w:t>
       </w:r>
       <w:r>
         <w:rPr>
@@ -35597,13 +36568,27 @@
           <w:iCs/>
           <w:noProof/>
         </w:rPr>
-        <w:t>Proceedings of the IEEE/CVF Conference on Computer Vision and Pattern Recognition Workshops</w:t>
+        <w:t>Proceedings of the 34 th International Conference on Machine.</w:t>
       </w:r>
       <w:r>
         <w:rPr>
           <w:noProof/>
         </w:rPr>
-        <w:t xml:space="preserve"> (pp. 970-971). New Orleans: IEEE. Retrieved from http://openaccess.thecvf.com/content_CVPRW_2020/papers/w57/Miolane_Estimation_of_Orientation_and_Camera_Parameters_From_Cryo-Electron_Microscopy_Images_CVPRW_2020_paper.pdf</w:t>
+        <w:t xml:space="preserve"> </w:t>
+      </w:r>
+      <w:r>
+        <w:rPr>
+          <w:i/>
+          <w:iCs/>
+          <w:noProof/>
+        </w:rPr>
+        <w:t>70</w:t>
+      </w:r>
+      <w:r>
+        <w:rPr>
+          <w:noProof/>
+        </w:rPr>
+        <w:t>, pp. 2391-2400. Sydney: PMLR. Retrieved from http://proceedings.mlr.press/v70/mescheder17a/mescheder17a.pdf</w:t>
       </w:r>
     </w:p>
     <w:p>
@@ -35618,7 +36603,7 @@
         <w:rPr>
           <w:noProof/>
         </w:rPr>
-        <w:t xml:space="preserve">Nguyen, L. (2015). </w:t>
+        <w:t xml:space="preserve">Miolane, N., Poitevin, F., &amp; Li, Y.-T. (2020). Estimation of Orientation and Camera Parameters from Cryo-Electron Microscopy Images with Variational Autoencoders and Generative Adversarial. </w:t>
       </w:r>
       <w:r>
         <w:rPr>
@@ -35626,13 +36611,13 @@
           <w:iCs/>
           <w:noProof/>
         </w:rPr>
-        <w:t>Matrix Analysis and Calculus</w:t>
+        <w:t>Proceedings of the IEEE/CVF Conference on Computer Vision and Pattern Recognition Workshops</w:t>
       </w:r>
       <w:r>
         <w:rPr>
           <w:noProof/>
         </w:rPr>
-        <w:t xml:space="preserve"> (1st ed.). (C. Evans, Ed.) Hanoi, Vietnam: Lambert Academic Publishing. Retrieved March 3, 2014, from https://www.shuyuan.sg/store/gb/book/matrix-analysis-and-calculus/isbn/978-3-659-69400-4</w:t>
+        <w:t xml:space="preserve"> (pp. 970-971). New Orleans: IEEE. Retrieved from http://openaccess.thecvf.com/content_CVPRW_2020/papers/w57/Miolane_Estimation_of_Orientation_and_Camera_Parameters_From_Cryo-Electron_Microscopy_Images_CVPRW_2020_paper.pdf</w:t>
       </w:r>
     </w:p>
     <w:p>
@@ -35647,7 +36632,7 @@
         <w:rPr>
           <w:noProof/>
         </w:rPr>
-        <w:t xml:space="preserve">Rosca, M., Lakshminarayanan, B., Warde-Farley, D., &amp; Mohamed, S. (2017, October). Variational Approaches for Auto-Encoding Generative Adversarial Networks. </w:t>
+        <w:t xml:space="preserve">Nguyen, L. (2015). </w:t>
       </w:r>
       <w:r>
         <w:rPr>
@@ -35655,6 +36640,35 @@
           <w:iCs/>
           <w:noProof/>
         </w:rPr>
+        <w:t>Matrix Analysis and Calculus</w:t>
+      </w:r>
+      <w:r>
+        <w:rPr>
+          <w:noProof/>
+        </w:rPr>
+        <w:t xml:space="preserve"> (1st ed.). (C. Evans, Ed.) Hanoi, Vietnam: Lambert Academic Publishing. Retrieved March 3, 2014, from https://www.shuyuan.sg/store/gb/book/matrix-analysis-and-calculus/isbn/978-3-659-69400-4</w:t>
+      </w:r>
+    </w:p>
+    <w:p>
+      <w:pPr>
+        <w:pStyle w:val="Bibliography"/>
+        <w:ind w:left="720" w:hanging="720"/>
+        <w:rPr>
+          <w:noProof/>
+        </w:rPr>
+      </w:pPr>
+      <w:r>
+        <w:rPr>
+          <w:noProof/>
+        </w:rPr>
+        <w:t xml:space="preserve">Rosca, M., Lakshminarayanan, B., Warde-Farley, D., &amp; Mohamed, S. (2017, October). Variational Approaches for Auto-Encoding Generative Adversarial Networks. </w:t>
+      </w:r>
+      <w:r>
+        <w:rPr>
+          <w:i/>
+          <w:iCs/>
+          <w:noProof/>
+        </w:rPr>
         <w:t>arXiv preprint</w:t>
       </w:r>
       <w:r>
@@ -35662,6 +36676,35 @@
           <w:noProof/>
         </w:rPr>
         <w:t>. Retrieved from https://arxiv.org/abs/1706.04987</w:t>
+      </w:r>
+    </w:p>
+    <w:p>
+      <w:pPr>
+        <w:pStyle w:val="Bibliography"/>
+        <w:ind w:left="720" w:hanging="720"/>
+        <w:rPr>
+          <w:noProof/>
+        </w:rPr>
+      </w:pPr>
+      <w:r>
+        <w:rPr>
+          <w:noProof/>
+        </w:rPr>
+        <w:t xml:space="preserve">Ruthotto, L., &amp; Haber, E. (2021, April 12). An Introduction to Deep Generative Modeling. </w:t>
+      </w:r>
+      <w:r>
+        <w:rPr>
+          <w:i/>
+          <w:iCs/>
+          <w:noProof/>
+        </w:rPr>
+        <w:t>arXiv preprint</w:t>
+      </w:r>
+      <w:r>
+        <w:rPr>
+          <w:noProof/>
+        </w:rPr>
+        <w:t>. doi:10.48550/arXiv.2103.05180</w:t>
       </w:r>
     </w:p>
     <w:p>
@@ -35672,7 +36715,7 @@
     <w:p/>
     <w:p/>
     <w:sectPr>
-      <w:footerReference w:type="default" r:id="rId12"/>
+      <w:footerReference w:type="default" r:id="rId14"/>
       <w:pgSz w:w="11906" w:h="16838" w:code="9"/>
       <w:pgMar w:top="1440" w:right="1440" w:bottom="1440" w:left="1440" w:header="720" w:footer="720" w:gutter="0"/>
       <w:cols w:space="720"/>
@@ -35735,7 +36778,7 @@
           <w:rPr>
             <w:noProof/>
           </w:rPr>
-          <w:t>13</w:t>
+          <w:t>14</w:t>
         </w:r>
         <w:r>
           <w:rPr>
@@ -36318,6 +37361,17 @@
     <w:unhideWhenUsed/>
     <w:rsid w:val="006B395F"/>
   </w:style>
+  <w:style w:type="character" w:styleId="Hyperlink">
+    <w:name w:val="Hyperlink"/>
+    <w:basedOn w:val="DefaultParagraphFont"/>
+    <w:uiPriority w:val="99"/>
+    <w:unhideWhenUsed/>
+    <w:rsid w:val="00DF5671"/>
+    <w:rPr>
+      <w:color w:val="0000FF" w:themeColor="hyperlink"/>
+      <w:u w:val="single"/>
+    </w:rPr>
+  </w:style>
 </w:styles>
 </file>
 
@@ -36641,7 +37695,7 @@
         </b:NameList>
       </b:Author>
     </b:Author>
-    <b:RefOrder>3</b:RefOrder>
+    <b:RefOrder>4</b:RefOrder>
   </b:Source>
   <b:Source>
     <b:Tag>Ahm22VAEGAN</b:Tag>
@@ -36684,7 +37738,7 @@
         </b:NameList>
       </b:Author>
     </b:Author>
-    <b:RefOrder>4</b:RefOrder>
+    <b:RefOrder>5</b:RefOrder>
   </b:Source>
   <b:Source>
     <b:Tag>Lar16GANVAE</b:Tag>
@@ -36722,7 +37776,7 @@
       </b:Author>
     </b:Author>
     <b:ConferenceName>International conference on machine learning</b:ConferenceName>
-    <b:RefOrder>1</b:RefOrder>
+    <b:RefOrder>2</b:RefOrder>
   </b:Source>
   <b:Source>
     <b:Tag>Mes17VAEGAN</b:Tag>
@@ -36754,7 +37808,7 @@
     <b:ConferenceName>Proceedings of the 34 th International Conference on Machine</b:ConferenceName>
     <b:Pages>2391-2400</b:Pages>
     <b:URL>http://proceedings.mlr.press/v70/mescheder17a/mescheder17a.pdf</b:URL>
-    <b:RefOrder>2</b:RefOrder>
+    <b:RefOrder>3</b:RefOrder>
   </b:Source>
   <b:Source>
     <b:Tag>Mio20VAEGAN</b:Tag>
@@ -36785,7 +37839,7 @@
         </b:NameList>
       </b:Author>
     </b:Author>
-    <b:RefOrder>5</b:RefOrder>
+    <b:RefOrder>6</b:RefOrder>
   </b:Source>
   <b:Source>
     <b:Tag>Doe16VAE</b:Tag>
@@ -36809,7 +37863,7 @@
     <b:JournalName>arXiv preprint</b:JournalName>
     <b:Month>January</b:Month>
     <b:Day>3</b:Day>
-    <b:RefOrder>8</b:RefOrder>
+    <b:RefOrder>10</b:RefOrder>
   </b:Source>
   <b:Source>
     <b:Tag>Kingma22VAE</b:Tag>
@@ -36840,7 +37894,7 @@
     <b:StandardNumber>arXiv:1312.6114</b:StandardNumber>
     <b:URL>https://arxiv.org/abs/1312.6114</b:URL>
     <b:DOI>10.48550/arXiv.1312.6114</b:DOI>
-    <b:RefOrder>6</b:RefOrder>
+    <b:RefOrder>8</b:RefOrder>
   </b:Source>
   <b:Source>
     <b:Tag>Goodfellow14GAN</b:Tag>
@@ -36915,7 +37969,7 @@
     </b:Author>
     <b:Volume>27</b:Volume>
     <b:URL>https://proceedings.neurips.cc/paper_files/paper/2014/file/5ca3e9b122f61f8f06494c97b1afccf3-Paper.pdf</b:URL>
-    <b:RefOrder>7</b:RefOrder>
+    <b:RefOrder>9</b:RefOrder>
   </b:Source>
   <b:Source>
     <b:Tag>Nguyen2015MatrixBook</b:Tag>
@@ -36952,13 +38006,92 @@
     <b:YearAccessed>2014</b:YearAccessed>
     <b:MonthAccessed>March</b:MonthAccessed>
     <b:DayAccessed>3</b:DayAccessed>
-    <b:RefOrder>9</b:RefOrder>
+    <b:RefOrder>11</b:RefOrder>
+  </b:Source>
+  <b:Source>
+    <b:Tag>Ruthotto21DGM</b:Tag>
+    <b:SourceType>JournalArticle</b:SourceType>
+    <b:Guid>{B6ED8CCA-7D46-41CF-98CF-E96D2F4F896D}</b:Guid>
+    <b:Title>An Introduction to Deep Generative Modeling</b:Title>
+    <b:Year>2021</b:Year>
+    <b:Month>April</b:Month>
+    <b:Day>12</b:Day>
+    <b:JournalName>arXiv preprint</b:JournalName>
+    <b:Publisher>arXiv</b:Publisher>
+    <b:URL>https://arxiv.org/abs/2103.05180</b:URL>
+    <b:DOI>10.48550/arXiv.2103.05180</b:DOI>
+    <b:Author>
+      <b:Author>
+        <b:NameList>
+          <b:Person>
+            <b:Last>Ruthotto</b:Last>
+            <b:First>Lars</b:First>
+          </b:Person>
+          <b:Person>
+            <b:Last>Haber</b:Last>
+            <b:First>Eldad</b:First>
+          </b:Person>
+        </b:NameList>
+      </b:Author>
+    </b:Author>
+    <b:RefOrder>1</b:RefOrder>
+  </b:Source>
+  <b:Source>
+    <b:Tag>Ding23VAEGAN</b:Tag>
+    <b:SourceType>JournalArticle</b:SourceType>
+    <b:Guid>{56CF0756-81BE-4619-B381-99E99C6A413A}</b:Guid>
+    <b:Title>Credit Card Fraud Detection Based on Improved Variational Autoencoder Generative Adversarial Network</b:Title>
+    <b:Year>2023</b:Year>
+    <b:Pages>83680 - 83691</b:Pages>
+    <b:Publisher>IEEE</b:Publisher>
+    <b:JournalName>IEEE Access</b:JournalName>
+    <b:Month>August</b:Month>
+    <b:Day>7</b:Day>
+    <b:Volume>11</b:Volume>
+    <b:StandardNumber>Journal Electronic ISSN: 2169-3536</b:StandardNumber>
+    <b:URL>https://ieeexplore.ieee.org/document/10210017</b:URL>
+    <b:DOI>10.1109/ACCESS.2023.3302339</b:DOI>
+    <b:Author>
+      <b:Author>
+        <b:NameList>
+          <b:Person>
+            <b:Last>Ding</b:Last>
+            <b:First>Yuanming</b:First>
+          </b:Person>
+          <b:Person>
+            <b:Last>Kang</b:Last>
+            <b:First>Wei</b:First>
+          </b:Person>
+          <b:Person>
+            <b:Last>Feng</b:Last>
+            <b:First>Jianxin</b:First>
+          </b:Person>
+          <b:Person>
+            <b:Last>Peng</b:Last>
+            <b:First>Bo</b:First>
+          </b:Person>
+          <b:Person>
+            <b:Last>Yang</b:Last>
+            <b:First>Anna</b:First>
+          </b:Person>
+        </b:NameList>
+      </b:Author>
+      <b:Editor>
+        <b:NameList>
+          <b:Person>
+            <b:Last>Abbott</b:Last>
+            <b:First>Derek</b:First>
+          </b:Person>
+        </b:NameList>
+      </b:Editor>
+    </b:Author>
+    <b:RefOrder>7</b:RefOrder>
   </b:Source>
 </b:Sources>
 </file>
 
 <file path=customXml/itemProps1.xml><?xml version="1.0" encoding="utf-8"?>
-<ds:datastoreItem xmlns:ds="http://schemas.openxmlformats.org/officeDocument/2006/customXml" ds:itemID="{5AF64E87-8984-48C9-B752-1479871D73FD}">
+<ds:datastoreItem xmlns:ds="http://schemas.openxmlformats.org/officeDocument/2006/customXml" ds:itemID="{CAE25553-7620-4A77-961A-F06649B36C1E}">
   <ds:schemaRefs>
     <ds:schemaRef ds:uri="http://schemas.openxmlformats.org/officeDocument/2006/bibliography"/>
   </ds:schemaRefs>

</xml_diff>

<commit_message>
Update mane version 1.0 build 2025.12.10.
</commit_message>
<xml_diff>
--- a/2_design/generative-ai/AVA.docx
+++ b/2_design/generative-ai/AVA.docx
@@ -60,8 +60,19 @@
           <w:sz w:val="32"/>
           <w:szCs w:val="32"/>
         </w:rPr>
-        <w:t xml:space="preserve"> to extend and improve generative model </w:t>
-      </w:r>
+        <w:t xml:space="preserve"> to exte</w:t>
+      </w:r>
+      <w:r>
+        <w:rPr>
+          <w:rStyle w:val="fontstyle01"/>
+          <w:rFonts w:ascii="Times New Roman" w:hAnsi="Times New Roman" w:cs="Times New Roman"/>
+          <w:sz w:val="32"/>
+          <w:szCs w:val="32"/>
+        </w:rPr>
+        <w:t>nd and improve generative model</w:t>
+      </w:r>
+      <w:bookmarkStart w:id="0" w:name="_GoBack"/>
+      <w:bookmarkEnd w:id="0"/>
     </w:p>
     <w:p/>
     <w:p>
@@ -214,7 +225,13 @@
       </w:r>
       <w:proofErr w:type="spellEnd"/>
       <w:r>
-        <w:t xml:space="preserve">) has been developing with many incredible achievements like </w:t>
+        <w:t xml:space="preserve">) has been developing with many </w:t>
+      </w:r>
+      <w:r>
+        <w:t>incredible</w:t>
+      </w:r>
+      <w:r>
+        <w:t xml:space="preserve"> achievements like </w:t>
       </w:r>
       <w:proofErr w:type="spellStart"/>
       <w:r>
@@ -242,10 +259,19 @@
         <w:t xml:space="preserve"> The built-in inference mechanism of DNN</w:t>
       </w:r>
       <w:r>
-        <w:t>, which simulates and aims to synaptic plasticity of human neuron network, fosters generation ability of DGM</w:t>
-      </w:r>
-      <w:r>
-        <w:t xml:space="preserve"> which produces surprised results with </w:t>
+        <w:t xml:space="preserve">, which simulates and aims </w:t>
+      </w:r>
+      <w:r>
+        <w:t>to</w:t>
+      </w:r>
+      <w:r>
+        <w:t xml:space="preserve"> synaptic plasticity of human neuron network, fosters generation ability of DGM</w:t>
+      </w:r>
+      <w:r>
+        <w:t xml:space="preserve"> which produces surprising</w:t>
+      </w:r>
+      <w:r>
+        <w:t xml:space="preserve"> results with </w:t>
       </w:r>
       <w:r>
         <w:t>support</w:t>
@@ -294,10 +320,16 @@
         <w:t>lthough they</w:t>
       </w:r>
       <w:r>
-        <w:t xml:space="preserve"> share and imply underline theory of statistics as well as </w:t>
-      </w:r>
-      <w:r>
-        <w:t xml:space="preserve">incredible </w:t>
+        <w:t xml:space="preserve"> share and imply underlying</w:t>
+      </w:r>
+      <w:r>
+        <w:t xml:space="preserve"> theory of statistics as well as </w:t>
+      </w:r>
+      <w:r>
+        <w:t>significant</w:t>
+      </w:r>
+      <w:r>
+        <w:t xml:space="preserve"> </w:t>
       </w:r>
       <w:r>
         <w:t>complex via hidden layers of DNN when</w:t>
@@ -358,7 +390,13 @@
         <w:t xml:space="preserve">VAE and GAN </w:t>
       </w:r>
       <w:r>
-        <w:t xml:space="preserve">complement each other, for instance, VAE is </w:t>
+        <w:t>complement each other</w:t>
+      </w:r>
+      <w:r>
+        <w:t>,</w:t>
+      </w:r>
+      <w:r>
+        <w:t xml:space="preserve"> for instance, VAE is </w:t>
       </w:r>
       <w:r>
         <w:t xml:space="preserve">a </w:t>
@@ -396,7 +434,19 @@
         <w:t xml:space="preserve"> important method to assess reliability of data</w:t>
       </w:r>
       <w:r>
-        <w:t xml:space="preserve"> which is realistic or fake</w:t>
+        <w:t xml:space="preserve"> </w:t>
+      </w:r>
+      <w:r>
+        <w:t xml:space="preserve">as to whether </w:t>
+      </w:r>
+      <w:r>
+        <w:t>the data</w:t>
+      </w:r>
+      <w:r>
+        <w:t xml:space="preserve"> is</w:t>
+      </w:r>
+      <w:r>
+        <w:t xml:space="preserve"> realistic or fake</w:t>
       </w:r>
       <w:r>
         <w:t>.</w:t>
@@ -432,7 +482,13 @@
         <w:t xml:space="preserve">. </w:t>
       </w:r>
       <w:r>
-        <w:t>In methodology t</w:t>
+        <w:t>In methodology</w:t>
+      </w:r>
+      <w:r>
+        <w:t>,</w:t>
+      </w:r>
+      <w:r>
+        <w:t xml:space="preserve"> t</w:t>
       </w:r>
       <w:r>
         <w:t>his research focuse</w:t>
@@ -1348,13 +1404,14 @@
         <w:t>weighted</w:t>
       </w:r>
       <w:r>
-        <w:t xml:space="preserve"> with regular </w:t>
-      </w:r>
-      <w:proofErr w:type="spellStart"/>
-      <w:r>
-        <w:t>hyperparameters</w:t>
-      </w:r>
-      <w:proofErr w:type="spellEnd"/>
+        <w:t xml:space="preserve"> with regular hyper</w:t>
+      </w:r>
+      <w:r>
+        <w:t>-</w:t>
+      </w:r>
+      <w:r>
+        <w:t>parameters</w:t>
+      </w:r>
       <w:r>
         <w:t xml:space="preserve"> </w:t>
       </w:r>
@@ -21843,7 +21900,13 @@
         <w:t>.</w:t>
       </w:r>
       <w:r>
-        <w:t xml:space="preserve"> The generative AI application supporting AVA is available at https://github.com/ngphloc/ai/tree/main/3_implementation which requires Java 15.</w:t>
+        <w:t xml:space="preserve"> The generative AI application supporting AVA is available at </w:t>
+      </w:r>
+      <w:r>
+        <w:t>https://github.com/ngphloc/ai/tree/main/3_implementation/src/net/ea/ann/gen</w:t>
+      </w:r>
+      <w:r>
+        <w:t xml:space="preserve"> which requires Java 15.</w:t>
       </w:r>
     </w:p>
     <w:p/>
@@ -30391,7 +30454,13 @@
         <w:t xml:space="preserve">. </w:t>
       </w:r>
       <w:r>
-        <w:t>For example, the two following images depict two positions of a dragon and a tiger</w:t>
+        <w:t xml:space="preserve">For example, the two following images </w:t>
+      </w:r>
+      <w:r>
+        <w:t xml:space="preserve">(figure 5) </w:t>
+      </w:r>
+      <w:r>
+        <w:t>depict two positions of a dragon and a tiger</w:t>
       </w:r>
       <w:r>
         <w:t xml:space="preserve"> among 36 positions</w:t>
@@ -30400,10 +30469,25 @@
         <w:t>.</w:t>
       </w:r>
       <w:r>
-        <w:t xml:space="preserve"> For each tested image, DGMs are not retrained for fair testing</w:t>
-      </w:r>
-      <w:r>
-        <w:t xml:space="preserve"> because there is no splitting of training set and testing set</w:t>
+        <w:t xml:space="preserve"> For each tested image, </w:t>
+      </w:r>
+      <w:r>
+        <w:t xml:space="preserve">due to </w:t>
+      </w:r>
+      <w:r>
+        <w:t>fair testing</w:t>
+      </w:r>
+      <w:r>
+        <w:t>,</w:t>
+      </w:r>
+      <w:r>
+        <w:t xml:space="preserve"> </w:t>
+      </w:r>
+      <w:r>
+        <w:t xml:space="preserve">DGMs are not retrained </w:t>
+      </w:r>
+      <w:r>
+        <w:t>because there is no splitting of training set and testing set</w:t>
       </w:r>
       <w:r>
         <w:t>.</w:t>
@@ -30547,6 +30631,20 @@
         </w:tc>
       </w:tr>
     </w:tbl>
+    <w:p>
+      <w:pPr>
+        <w:jc w:val="center"/>
+      </w:pPr>
+      <w:r>
+        <w:rPr>
+          <w:b/>
+        </w:rPr>
+        <w:t>Figure 5.</w:t>
+      </w:r>
+      <w:r>
+        <w:t xml:space="preserve"> Images for DGM training and testing</w:t>
+      </w:r>
+    </w:p>
     <w:p>
       <w:r>
         <w:t xml:space="preserve">It is necessary to define how good </w:t>
@@ -36002,7 +36100,10 @@
         <w:t xml:space="preserve">igure </w:t>
       </w:r>
       <w:r>
-        <w:t xml:space="preserve">5 </w:t>
+        <w:t>6</w:t>
+      </w:r>
+      <w:r>
+        <w:t xml:space="preserve"> </w:t>
       </w:r>
       <w:r>
         <w:t>depicts BM means, BM maxima, BM minima, and BM standard deviations of AVAs, VAE, and GAN by charts.</w:t>
@@ -36069,7 +36170,21 @@
           <w:b/>
           <w:bCs/>
         </w:rPr>
-        <w:t>Figure 5.</w:t>
+        <w:t xml:space="preserve">Figure </w:t>
+      </w:r>
+      <w:r>
+        <w:rPr>
+          <w:b/>
+          <w:bCs/>
+        </w:rPr>
+        <w:t>6</w:t>
+      </w:r>
+      <w:r>
+        <w:rPr>
+          <w:b/>
+          <w:bCs/>
+        </w:rPr>
+        <w:t>.</w:t>
       </w:r>
       <w:r>
         <w:t xml:space="preserve"> </w:t>
@@ -36312,8 +36427,6 @@
       <w:r>
         <w:t>.</w:t>
       </w:r>
-      <w:bookmarkStart w:id="0" w:name="_GoBack"/>
-      <w:bookmarkEnd w:id="0"/>
     </w:p>
     <w:p/>
     <w:p>
@@ -38091,7 +38204,7 @@
 </file>
 
 <file path=customXml/itemProps1.xml><?xml version="1.0" encoding="utf-8"?>
-<ds:datastoreItem xmlns:ds="http://schemas.openxmlformats.org/officeDocument/2006/customXml" ds:itemID="{CAE25553-7620-4A77-961A-F06649B36C1E}">
+<ds:datastoreItem xmlns:ds="http://schemas.openxmlformats.org/officeDocument/2006/customXml" ds:itemID="{E09B0547-B692-4F10-8E4A-7098E0437334}">
   <ds:schemaRefs>
     <ds:schemaRef ds:uri="http://schemas.openxmlformats.org/officeDocument/2006/bibliography"/>
   </ds:schemaRefs>

</xml_diff>